<commit_message>
Bổ sung tính ẩn hiện hướng dẫn (F1). Thêm âm thanh cho phần chọn trong Load game. Cập nhật báo cáo.
</commit_message>
<xml_diff>
--- a/0812515_0812527/Document/User manual.docx
+++ b/0812515_0812527/Document/User manual.docx
@@ -537,7 +537,7 @@
                 <w:u w:val="single"/>
               </w:rPr>
             </w:pPr>
-            <w:hyperlink r:id="rId5" w:history="1">
+            <w:hyperlink r:id="rId7" w:history="1">
               <w:r>
                 <w:rPr>
                   <w:rStyle w:val="Hyperlink"/>
@@ -699,7 +699,7 @@
                 <w:u w:val="single"/>
               </w:rPr>
             </w:pPr>
-            <w:hyperlink r:id="rId6" w:history="1">
+            <w:hyperlink r:id="rId8" w:history="1">
               <w:r>
                 <w:rPr>
                   <w:rStyle w:val="Hyperlink"/>
@@ -1234,6 +1234,7 @@
           <w:sz w:val="26"/>
           <w:szCs w:val="26"/>
         </w:rPr>
+        <w:lastRenderedPageBreak/>
         <w:t xml:space="preserve">Nhiệm vụ của người chơi là làm sao có thể ăn càng nhiều đồng tiền vàng càng tốt. </w:t>
       </w:r>
       <w:r>
@@ -1284,7 +1285,6 @@
           <w:szCs w:val="26"/>
           <w:u w:val="single"/>
         </w:rPr>
-        <w:lastRenderedPageBreak/>
         <w:t>Thể Loại:</w:t>
       </w:r>
     </w:p>
@@ -1459,6 +1459,14 @@
           <w:sz w:val="26"/>
           <w:szCs w:val="26"/>
         </w:rPr>
+        <w:t xml:space="preserve">Z để nhảy lên, </w:t>
+      </w:r>
+      <w:r>
+        <w:rPr>
+          <w:rFonts w:ascii="Times New Roman" w:hAnsi="Times New Roman" w:cs="Times New Roman"/>
+          <w:sz w:val="26"/>
+          <w:szCs w:val="26"/>
+        </w:rPr>
         <w:t xml:space="preserve">X để </w:t>
       </w:r>
       <w:r>
@@ -1475,7 +1483,23 @@
           <w:sz w:val="26"/>
           <w:szCs w:val="26"/>
         </w:rPr>
-        <w:t xml:space="preserve"> và </w:t>
+        <w:t xml:space="preserve"> </w:t>
+      </w:r>
+      <w:r>
+        <w:rPr>
+          <w:rFonts w:ascii="Times New Roman" w:hAnsi="Times New Roman" w:cs="Times New Roman"/>
+          <w:sz w:val="26"/>
+          <w:szCs w:val="26"/>
+        </w:rPr>
+        <w:t xml:space="preserve">qua hố sâu </w:t>
+      </w:r>
+      <w:r>
+        <w:rPr>
+          <w:rFonts w:ascii="Times New Roman" w:hAnsi="Times New Roman" w:cs="Times New Roman"/>
+          <w:sz w:val="26"/>
+          <w:szCs w:val="26"/>
+        </w:rPr>
+        <w:t xml:space="preserve">và </w:t>
       </w:r>
       <w:r>
         <w:rPr>
@@ -1496,6 +1520,29 @@
     </w:p>
     <w:p>
       <w:pPr>
+        <w:pStyle w:val="ListParagraph"/>
+        <w:numPr>
+          <w:ilvl w:val="0"/>
+          <w:numId w:val="10"/>
+        </w:numPr>
+        <w:jc w:val="both"/>
+        <w:rPr>
+          <w:rFonts w:ascii="Times New Roman" w:hAnsi="Times New Roman" w:cs="Times New Roman"/>
+          <w:sz w:val="26"/>
+          <w:szCs w:val="26"/>
+        </w:rPr>
+      </w:pPr>
+      <w:r>
+        <w:rPr>
+          <w:rFonts w:ascii="Times New Roman" w:hAnsi="Times New Roman" w:cs="Times New Roman"/>
+          <w:sz w:val="26"/>
+          <w:szCs w:val="26"/>
+        </w:rPr>
+        <w:t>Dùng phím Esc để quay lại menu.</w:t>
+      </w:r>
+    </w:p>
+    <w:p>
+      <w:pPr>
         <w:pStyle w:val="Heading1"/>
         <w:rPr>
           <w:rFonts w:ascii="Times New Roman" w:hAnsi="Times New Roman" w:cs="Times New Roman"/>
@@ -1530,6 +1577,7 @@
     </w:p>
     <w:p>
       <w:pPr>
+        <w:jc w:val="center"/>
         <w:rPr>
           <w:rFonts w:ascii="Times New Roman" w:hAnsi="Times New Roman" w:cs="Times New Roman"/>
           <w:sz w:val="26"/>
@@ -1561,7 +1609,7 @@
                     </pic:cNvPicPr>
                   </pic:nvPicPr>
                   <pic:blipFill>
-                    <a:blip r:embed="rId7"/>
+                    <a:blip r:embed="rId9"/>
                     <a:srcRect/>
                     <a:stretch>
                       <a:fillRect/>
@@ -1592,31 +1640,6 @@
     </w:p>
     <w:p>
       <w:pPr>
-        <w:rPr>
-          <w:rFonts w:ascii="Times New Roman" w:hAnsi="Times New Roman" w:cs="Times New Roman"/>
-          <w:sz w:val="26"/>
-          <w:szCs w:val="26"/>
-        </w:rPr>
-      </w:pPr>
-    </w:p>
-    <w:p>
-      <w:pPr>
-        <w:pStyle w:val="Heading2"/>
-        <w:rPr>
-          <w:rFonts w:ascii="Times New Roman" w:hAnsi="Times New Roman" w:cs="Times New Roman"/>
-          <w:sz w:val="26"/>
-        </w:rPr>
-      </w:pPr>
-      <w:r>
-        <w:rPr>
-          <w:rFonts w:ascii="Times New Roman" w:hAnsi="Times New Roman" w:cs="Times New Roman"/>
-          <w:sz w:val="26"/>
-        </w:rPr>
-        <w:t>Tính Năng New game:</w:t>
-      </w:r>
-    </w:p>
-    <w:p>
-      <w:pPr>
         <w:pStyle w:val="ListParagraph"/>
         <w:numPr>
           <w:ilvl w:val="0"/>
@@ -1634,7 +1657,219 @@
           <w:sz w:val="26"/>
           <w:szCs w:val="26"/>
         </w:rPr>
-        <w:t>Dùng để bắt đầu game.</w:t>
+        <w:t>Có nhạc nền riêng.</w:t>
+      </w:r>
+    </w:p>
+    <w:p>
+      <w:pPr>
+        <w:pStyle w:val="ListParagraph"/>
+        <w:numPr>
+          <w:ilvl w:val="0"/>
+          <w:numId w:val="11"/>
+        </w:numPr>
+        <w:rPr>
+          <w:rFonts w:ascii="Times New Roman" w:hAnsi="Times New Roman" w:cs="Times New Roman"/>
+          <w:sz w:val="26"/>
+          <w:szCs w:val="26"/>
+        </w:rPr>
+      </w:pPr>
+      <w:r>
+        <w:rPr>
+          <w:rFonts w:ascii="Times New Roman" w:hAnsi="Times New Roman" w:cs="Times New Roman"/>
+          <w:sz w:val="26"/>
+          <w:szCs w:val="26"/>
+        </w:rPr>
+        <w:t>Có hình nền riêng.</w:t>
+      </w:r>
+    </w:p>
+    <w:p>
+      <w:pPr>
+        <w:pStyle w:val="ListParagraph"/>
+        <w:numPr>
+          <w:ilvl w:val="0"/>
+          <w:numId w:val="11"/>
+        </w:numPr>
+        <w:rPr>
+          <w:rFonts w:ascii="Times New Roman" w:hAnsi="Times New Roman" w:cs="Times New Roman"/>
+          <w:sz w:val="26"/>
+          <w:szCs w:val="26"/>
+        </w:rPr>
+      </w:pPr>
+      <w:r>
+        <w:rPr>
+          <w:rFonts w:ascii="Times New Roman" w:hAnsi="Times New Roman" w:cs="Times New Roman"/>
+          <w:sz w:val="26"/>
+          <w:szCs w:val="26"/>
+        </w:rPr>
+        <w:t>Tự động chơi lại nhạc khi kết thúc bản nhạc.</w:t>
+      </w:r>
+    </w:p>
+    <w:p>
+      <w:pPr>
+        <w:pStyle w:val="ListParagraph"/>
+        <w:numPr>
+          <w:ilvl w:val="0"/>
+          <w:numId w:val="11"/>
+        </w:numPr>
+        <w:rPr>
+          <w:rFonts w:ascii="Times New Roman" w:hAnsi="Times New Roman" w:cs="Times New Roman"/>
+          <w:sz w:val="26"/>
+          <w:szCs w:val="26"/>
+        </w:rPr>
+      </w:pPr>
+      <w:r>
+        <w:rPr>
+          <w:rFonts w:ascii="Times New Roman" w:hAnsi="Times New Roman" w:cs="Times New Roman"/>
+          <w:sz w:val="26"/>
+          <w:szCs w:val="26"/>
+        </w:rPr>
+        <w:t xml:space="preserve">Dùng </w:t>
+      </w:r>
+      <w:r>
+        <w:rPr>
+          <w:rFonts w:ascii="Times New Roman" w:hAnsi="Times New Roman" w:cs="Times New Roman"/>
+          <w:sz w:val="26"/>
+          <w:szCs w:val="26"/>
+        </w:rPr>
+        <w:t xml:space="preserve">2 </w:t>
+      </w:r>
+      <w:r>
+        <w:rPr>
+          <w:rFonts w:ascii="Times New Roman" w:hAnsi="Times New Roman" w:cs="Times New Roman"/>
+          <w:sz w:val="26"/>
+          <w:szCs w:val="26"/>
+        </w:rPr>
+        <w:t xml:space="preserve">phím mũi tên lên hoặc xuống để </w:t>
+      </w:r>
+      <w:r>
+        <w:rPr>
+          <w:rFonts w:ascii="Times New Roman" w:hAnsi="Times New Roman" w:cs="Times New Roman"/>
+          <w:sz w:val="26"/>
+          <w:szCs w:val="26"/>
+        </w:rPr>
+        <w:t>chuyển mục chọn</w:t>
+      </w:r>
+      <w:r>
+        <w:rPr>
+          <w:rFonts w:ascii="Times New Roman" w:hAnsi="Times New Roman" w:cs="Times New Roman"/>
+          <w:sz w:val="26"/>
+          <w:szCs w:val="26"/>
+        </w:rPr>
+        <w:t>.</w:t>
+      </w:r>
+    </w:p>
+    <w:p>
+      <w:pPr>
+        <w:pStyle w:val="ListParagraph"/>
+        <w:numPr>
+          <w:ilvl w:val="0"/>
+          <w:numId w:val="11"/>
+        </w:numPr>
+        <w:rPr>
+          <w:rFonts w:ascii="Times New Roman" w:hAnsi="Times New Roman" w:cs="Times New Roman"/>
+          <w:sz w:val="26"/>
+          <w:szCs w:val="26"/>
+        </w:rPr>
+      </w:pPr>
+      <w:r>
+        <w:rPr>
+          <w:rFonts w:ascii="Times New Roman" w:hAnsi="Times New Roman" w:cs="Times New Roman"/>
+          <w:sz w:val="26"/>
+          <w:szCs w:val="26"/>
+        </w:rPr>
+        <w:lastRenderedPageBreak/>
+        <w:t>Khi chuyển mục sẽ có âm thanh thông báo.</w:t>
+      </w:r>
+    </w:p>
+    <w:p>
+      <w:pPr>
+        <w:pStyle w:val="ListParagraph"/>
+        <w:numPr>
+          <w:ilvl w:val="0"/>
+          <w:numId w:val="11"/>
+        </w:numPr>
+        <w:rPr>
+          <w:rFonts w:ascii="Times New Roman" w:hAnsi="Times New Roman" w:cs="Times New Roman"/>
+          <w:sz w:val="26"/>
+          <w:szCs w:val="26"/>
+        </w:rPr>
+      </w:pPr>
+      <w:r>
+        <w:rPr>
+          <w:rFonts w:ascii="Times New Roman" w:hAnsi="Times New Roman" w:cs="Times New Roman"/>
+          <w:sz w:val="26"/>
+          <w:szCs w:val="26"/>
+        </w:rPr>
+        <w:t>Nhấn Enter để vào mục đang được chọn.</w:t>
+      </w:r>
+    </w:p>
+    <w:p>
+      <w:pPr>
+        <w:pStyle w:val="ListParagraph"/>
+        <w:numPr>
+          <w:ilvl w:val="0"/>
+          <w:numId w:val="11"/>
+        </w:numPr>
+        <w:rPr>
+          <w:rFonts w:ascii="Times New Roman" w:hAnsi="Times New Roman" w:cs="Times New Roman"/>
+          <w:sz w:val="26"/>
+          <w:szCs w:val="26"/>
+        </w:rPr>
+      </w:pPr>
+      <w:r>
+        <w:rPr>
+          <w:rFonts w:ascii="Times New Roman" w:hAnsi="Times New Roman" w:cs="Times New Roman"/>
+          <w:sz w:val="26"/>
+          <w:szCs w:val="26"/>
+        </w:rPr>
+        <w:t>Mục chọn sẽ có nền đỏ</w:t>
+      </w:r>
+      <w:r>
+        <w:rPr>
+          <w:rFonts w:ascii="Times New Roman" w:hAnsi="Times New Roman" w:cs="Times New Roman"/>
+          <w:sz w:val="26"/>
+          <w:szCs w:val="26"/>
+        </w:rPr>
+        <w:t>.</w:t>
+      </w:r>
+    </w:p>
+    <w:p>
+      <w:pPr>
+        <w:pStyle w:val="ListParagraph"/>
+        <w:numPr>
+          <w:ilvl w:val="0"/>
+          <w:numId w:val="11"/>
+        </w:numPr>
+        <w:rPr>
+          <w:rFonts w:ascii="Times New Roman" w:hAnsi="Times New Roman" w:cs="Times New Roman"/>
+          <w:sz w:val="26"/>
+          <w:szCs w:val="26"/>
+        </w:rPr>
+      </w:pPr>
+      <w:r>
+        <w:rPr>
+          <w:rFonts w:ascii="Times New Roman" w:hAnsi="Times New Roman" w:cs="Times New Roman"/>
+          <w:sz w:val="26"/>
+          <w:szCs w:val="26"/>
+        </w:rPr>
+        <w:t xml:space="preserve">Phần xử lý nằm trong lớp </w:t>
+      </w:r>
+      <w:r>
+        <w:rPr>
+          <w:rFonts w:ascii="Times New Roman" w:hAnsi="Times New Roman" w:cs="Times New Roman"/>
+          <w:color w:val="00B050"/>
+          <w:sz w:val="26"/>
+          <w:szCs w:val="26"/>
+        </w:rPr>
+        <w:t>Menu</w:t>
+      </w:r>
+      <w:r>
+        <w:rPr>
+          <w:rFonts w:ascii="Times New Roman" w:hAnsi="Times New Roman" w:cs="Times New Roman"/>
+          <w:sz w:val="26"/>
+          <w:szCs w:val="26"/>
+        </w:rPr>
+        <w:t>.</w:t>
       </w:r>
     </w:p>
     <w:p>
@@ -1650,7 +1885,99 @@
           <w:rFonts w:ascii="Times New Roman" w:hAnsi="Times New Roman" w:cs="Times New Roman"/>
           <w:sz w:val="26"/>
         </w:rPr>
-        <w:lastRenderedPageBreak/>
+        <w:t>Tính Năng New game:</w:t>
+      </w:r>
+    </w:p>
+    <w:p>
+      <w:pPr>
+        <w:pStyle w:val="ListParagraph"/>
+        <w:numPr>
+          <w:ilvl w:val="0"/>
+          <w:numId w:val="11"/>
+        </w:numPr>
+        <w:rPr>
+          <w:rFonts w:ascii="Times New Roman" w:hAnsi="Times New Roman" w:cs="Times New Roman"/>
+          <w:sz w:val="26"/>
+          <w:szCs w:val="26"/>
+        </w:rPr>
+      </w:pPr>
+      <w:r>
+        <w:rPr>
+          <w:rFonts w:ascii="Times New Roman" w:hAnsi="Times New Roman" w:cs="Times New Roman"/>
+          <w:sz w:val="26"/>
+          <w:szCs w:val="26"/>
+        </w:rPr>
+        <w:t>Dùng để bắt đầu game</w:t>
+      </w:r>
+      <w:r>
+        <w:rPr>
+          <w:rFonts w:ascii="Times New Roman" w:hAnsi="Times New Roman" w:cs="Times New Roman"/>
+          <w:sz w:val="26"/>
+          <w:szCs w:val="26"/>
+        </w:rPr>
+        <w:t>, màn chơi là màn đầu tiên</w:t>
+      </w:r>
+      <w:r>
+        <w:rPr>
+          <w:rFonts w:ascii="Times New Roman" w:hAnsi="Times New Roman" w:cs="Times New Roman"/>
+          <w:sz w:val="26"/>
+          <w:szCs w:val="26"/>
+        </w:rPr>
+        <w:t>.</w:t>
+      </w:r>
+    </w:p>
+    <w:p>
+      <w:pPr>
+        <w:pStyle w:val="ListParagraph"/>
+        <w:numPr>
+          <w:ilvl w:val="0"/>
+          <w:numId w:val="11"/>
+        </w:numPr>
+        <w:rPr>
+          <w:rFonts w:ascii="Times New Roman" w:hAnsi="Times New Roman" w:cs="Times New Roman"/>
+          <w:sz w:val="26"/>
+          <w:szCs w:val="26"/>
+        </w:rPr>
+      </w:pPr>
+      <w:r>
+        <w:rPr>
+          <w:rFonts w:ascii="Times New Roman" w:hAnsi="Times New Roman" w:cs="Times New Roman"/>
+          <w:sz w:val="26"/>
+          <w:szCs w:val="26"/>
+        </w:rPr>
+        <w:t xml:space="preserve">Phần xử lý nằm trong lớp </w:t>
+      </w:r>
+      <w:r>
+        <w:rPr>
+          <w:rFonts w:ascii="Times New Roman" w:hAnsi="Times New Roman" w:cs="Times New Roman"/>
+          <w:color w:val="00B050"/>
+          <w:sz w:val="26"/>
+          <w:szCs w:val="26"/>
+        </w:rPr>
+        <w:t>Menu</w:t>
+      </w:r>
+      <w:r>
+        <w:rPr>
+          <w:rFonts w:ascii="Times New Roman" w:hAnsi="Times New Roman" w:cs="Times New Roman"/>
+          <w:sz w:val="26"/>
+          <w:szCs w:val="26"/>
+        </w:rPr>
+        <w:t>.</w:t>
+      </w:r>
+    </w:p>
+    <w:p>
+      <w:pPr>
+        <w:pStyle w:val="Heading2"/>
+        <w:rPr>
+          <w:rFonts w:ascii="Times New Roman" w:hAnsi="Times New Roman" w:cs="Times New Roman"/>
+          <w:sz w:val="26"/>
+        </w:rPr>
+      </w:pPr>
+      <w:r>
+        <w:rPr>
+          <w:rFonts w:ascii="Times New Roman" w:hAnsi="Times New Roman" w:cs="Times New Roman"/>
+          <w:sz w:val="26"/>
+        </w:rPr>
         <w:t xml:space="preserve">Tính năng Load game: </w:t>
       </w:r>
     </w:p>
@@ -1690,7 +2017,7 @@
                     </pic:cNvPicPr>
                   </pic:nvPicPr>
                   <pic:blipFill>
-                    <a:blip r:embed="rId8"/>
+                    <a:blip r:embed="rId10"/>
                     <a:srcRect/>
                     <a:stretch>
                       <a:fillRect/>
@@ -1739,7 +2066,177 @@
           <w:sz w:val="26"/>
           <w:szCs w:val="26"/>
         </w:rPr>
-        <w:t>Dùng để load lên các bản đồ game khác nhau. Có nhiều loại bản đồ khác nhau, mỗi bản đồ sẽ có mức độ khó tăng dần</w:t>
+        <w:t>Dùng để load lên các bản đồ game khác nhau. Có nhiều loại bản đồ khác nhau, mỗi bản đồ sẽ có mức độ khó tăng dần.</w:t>
+      </w:r>
+    </w:p>
+    <w:p>
+      <w:pPr>
+        <w:pStyle w:val="ListParagraph"/>
+        <w:numPr>
+          <w:ilvl w:val="0"/>
+          <w:numId w:val="11"/>
+        </w:numPr>
+        <w:jc w:val="both"/>
+        <w:rPr>
+          <w:rFonts w:ascii="Times New Roman" w:hAnsi="Times New Roman" w:cs="Times New Roman"/>
+          <w:sz w:val="26"/>
+          <w:szCs w:val="26"/>
+        </w:rPr>
+      </w:pPr>
+      <w:r>
+        <w:rPr>
+          <w:rFonts w:ascii="Times New Roman" w:hAnsi="Times New Roman" w:cs="Times New Roman"/>
+          <w:sz w:val="26"/>
+          <w:szCs w:val="26"/>
+        </w:rPr>
+        <w:t>Có nhạc nền riêng.</w:t>
+      </w:r>
+    </w:p>
+    <w:p>
+      <w:pPr>
+        <w:pStyle w:val="ListParagraph"/>
+        <w:numPr>
+          <w:ilvl w:val="0"/>
+          <w:numId w:val="11"/>
+        </w:numPr>
+        <w:jc w:val="both"/>
+        <w:rPr>
+          <w:rFonts w:ascii="Times New Roman" w:hAnsi="Times New Roman" w:cs="Times New Roman"/>
+          <w:sz w:val="26"/>
+          <w:szCs w:val="26"/>
+        </w:rPr>
+      </w:pPr>
+      <w:r>
+        <w:rPr>
+          <w:rFonts w:ascii="Times New Roman" w:hAnsi="Times New Roman" w:cs="Times New Roman"/>
+          <w:sz w:val="26"/>
+          <w:szCs w:val="26"/>
+        </w:rPr>
+        <w:t>Có hình nền riêng.</w:t>
+      </w:r>
+    </w:p>
+    <w:p>
+      <w:pPr>
+        <w:pStyle w:val="ListParagraph"/>
+        <w:numPr>
+          <w:ilvl w:val="0"/>
+          <w:numId w:val="11"/>
+        </w:numPr>
+        <w:jc w:val="both"/>
+        <w:rPr>
+          <w:rFonts w:ascii="Times New Roman" w:hAnsi="Times New Roman" w:cs="Times New Roman"/>
+          <w:sz w:val="26"/>
+          <w:szCs w:val="26"/>
+        </w:rPr>
+      </w:pPr>
+      <w:r>
+        <w:rPr>
+          <w:rFonts w:ascii="Times New Roman" w:hAnsi="Times New Roman" w:cs="Times New Roman"/>
+          <w:sz w:val="26"/>
+          <w:szCs w:val="26"/>
+        </w:rPr>
+        <w:t>Dùng 4 phím mũi tên</w:t>
+      </w:r>
+      <w:r>
+        <w:rPr>
+          <w:rFonts w:ascii="Times New Roman" w:hAnsi="Times New Roman" w:cs="Times New Roman"/>
+          <w:sz w:val="26"/>
+          <w:szCs w:val="26"/>
+        </w:rPr>
+        <w:t xml:space="preserve"> để </w:t>
+      </w:r>
+      <w:r>
+        <w:rPr>
+          <w:rFonts w:ascii="Times New Roman" w:hAnsi="Times New Roman" w:cs="Times New Roman"/>
+          <w:sz w:val="26"/>
+          <w:szCs w:val="26"/>
+        </w:rPr>
+        <w:t xml:space="preserve">chuyển </w:t>
+      </w:r>
+      <w:r>
+        <w:rPr>
+          <w:rFonts w:ascii="Times New Roman" w:hAnsi="Times New Roman" w:cs="Times New Roman"/>
+          <w:sz w:val="26"/>
+          <w:szCs w:val="26"/>
+        </w:rPr>
+        <w:t>mục.</w:t>
+      </w:r>
+    </w:p>
+    <w:p>
+      <w:pPr>
+        <w:pStyle w:val="ListParagraph"/>
+        <w:numPr>
+          <w:ilvl w:val="0"/>
+          <w:numId w:val="11"/>
+        </w:numPr>
+        <w:jc w:val="both"/>
+        <w:rPr>
+          <w:rFonts w:ascii="Times New Roman" w:hAnsi="Times New Roman" w:cs="Times New Roman"/>
+          <w:sz w:val="26"/>
+          <w:szCs w:val="26"/>
+        </w:rPr>
+      </w:pPr>
+      <w:r>
+        <w:rPr>
+          <w:rFonts w:ascii="Times New Roman" w:hAnsi="Times New Roman" w:cs="Times New Roman"/>
+          <w:sz w:val="26"/>
+          <w:szCs w:val="26"/>
+        </w:rPr>
+        <w:t>Khi chuyển mục sẽ có âm thanh thông báo.</w:t>
+      </w:r>
+    </w:p>
+    <w:p>
+      <w:pPr>
+        <w:pStyle w:val="ListParagraph"/>
+        <w:numPr>
+          <w:ilvl w:val="0"/>
+          <w:numId w:val="11"/>
+        </w:numPr>
+        <w:jc w:val="both"/>
+        <w:rPr>
+          <w:rFonts w:ascii="Times New Roman" w:hAnsi="Times New Roman" w:cs="Times New Roman"/>
+          <w:sz w:val="26"/>
+          <w:szCs w:val="26"/>
+        </w:rPr>
+      </w:pPr>
+      <w:r>
+        <w:rPr>
+          <w:rFonts w:ascii="Times New Roman" w:hAnsi="Times New Roman" w:cs="Times New Roman"/>
+          <w:sz w:val="26"/>
+          <w:szCs w:val="26"/>
+        </w:rPr>
+        <w:t>Nhấn phím Enter để bắt đầu màn chơi được chọn.</w:t>
+      </w:r>
+    </w:p>
+    <w:p>
+      <w:pPr>
+        <w:pStyle w:val="ListParagraph"/>
+        <w:numPr>
+          <w:ilvl w:val="0"/>
+          <w:numId w:val="11"/>
+        </w:numPr>
+        <w:rPr>
+          <w:rFonts w:ascii="Times New Roman" w:hAnsi="Times New Roman" w:cs="Times New Roman"/>
+          <w:sz w:val="26"/>
+          <w:szCs w:val="26"/>
+        </w:rPr>
+      </w:pPr>
+      <w:r>
+        <w:rPr>
+          <w:rFonts w:ascii="Times New Roman" w:hAnsi="Times New Roman" w:cs="Times New Roman"/>
+          <w:sz w:val="26"/>
+          <w:szCs w:val="26"/>
+        </w:rPr>
+        <w:t xml:space="preserve">Phần xử lý nằm trong lớp </w:t>
+      </w:r>
+      <w:r>
+        <w:rPr>
+          <w:rFonts w:ascii="Times New Roman" w:hAnsi="Times New Roman" w:cs="Times New Roman"/>
+          <w:color w:val="00B050"/>
+          <w:sz w:val="26"/>
+          <w:szCs w:val="26"/>
+        </w:rPr>
+        <w:t>GameLoading</w:t>
       </w:r>
       <w:r>
         <w:rPr>
@@ -1763,6 +2260,7 @@
           <w:rFonts w:ascii="Times New Roman" w:hAnsi="Times New Roman" w:cs="Times New Roman"/>
           <w:sz w:val="26"/>
         </w:rPr>
+        <w:lastRenderedPageBreak/>
         <w:t xml:space="preserve">Tính Năng </w:t>
       </w:r>
       <w:r>
@@ -1805,36 +2303,6 @@
     </w:p>
     <w:p>
       <w:pPr>
-        <w:pStyle w:val="Heading2"/>
-        <w:rPr>
-          <w:rFonts w:ascii="Times New Roman" w:hAnsi="Times New Roman" w:cs="Times New Roman"/>
-          <w:sz w:val="26"/>
-        </w:rPr>
-      </w:pPr>
-      <w:r>
-        <w:rPr>
-          <w:rFonts w:ascii="Times New Roman" w:hAnsi="Times New Roman" w:cs="Times New Roman"/>
-          <w:sz w:val="26"/>
-        </w:rPr>
-        <w:t xml:space="preserve">Tính Năng </w:t>
-      </w:r>
-      <w:r>
-        <w:rPr>
-          <w:rFonts w:ascii="Times New Roman" w:hAnsi="Times New Roman" w:cs="Times New Roman"/>
-          <w:sz w:val="26"/>
-        </w:rPr>
-        <w:t>Exit</w:t>
-      </w:r>
-      <w:r>
-        <w:rPr>
-          <w:rFonts w:ascii="Times New Roman" w:hAnsi="Times New Roman" w:cs="Times New Roman"/>
-          <w:sz w:val="26"/>
-        </w:rPr>
-        <w:t>:</w:t>
-      </w:r>
-    </w:p>
-    <w:p>
-      <w:pPr>
         <w:pStyle w:val="ListParagraph"/>
         <w:numPr>
           <w:ilvl w:val="0"/>
@@ -1853,7 +2321,117 @@
           <w:sz w:val="26"/>
           <w:szCs w:val="26"/>
         </w:rPr>
+        <w:t xml:space="preserve">Phần xử lý nằm trong lớp </w:t>
+      </w:r>
+      <w:r>
+        <w:rPr>
+          <w:rFonts w:ascii="Times New Roman" w:hAnsi="Times New Roman" w:cs="Times New Roman"/>
+          <w:color w:val="00B050"/>
+          <w:sz w:val="26"/>
+          <w:szCs w:val="26"/>
+        </w:rPr>
+        <w:t>Menu</w:t>
+      </w:r>
+      <w:r>
+        <w:rPr>
+          <w:rFonts w:ascii="Times New Roman" w:hAnsi="Times New Roman" w:cs="Times New Roman"/>
+          <w:sz w:val="26"/>
+          <w:szCs w:val="26"/>
+        </w:rPr>
+        <w:t>.</w:t>
+      </w:r>
+    </w:p>
+    <w:p>
+      <w:pPr>
+        <w:pStyle w:val="Heading2"/>
+        <w:rPr>
+          <w:rFonts w:ascii="Times New Roman" w:hAnsi="Times New Roman" w:cs="Times New Roman"/>
+          <w:sz w:val="26"/>
+        </w:rPr>
+      </w:pPr>
+      <w:r>
+        <w:rPr>
+          <w:rFonts w:ascii="Times New Roman" w:hAnsi="Times New Roman" w:cs="Times New Roman"/>
+          <w:sz w:val="26"/>
+        </w:rPr>
+        <w:t xml:space="preserve">Tính Năng </w:t>
+      </w:r>
+      <w:r>
+        <w:rPr>
+          <w:rFonts w:ascii="Times New Roman" w:hAnsi="Times New Roman" w:cs="Times New Roman"/>
+          <w:sz w:val="26"/>
+        </w:rPr>
+        <w:t>Exit</w:t>
+      </w:r>
+      <w:r>
+        <w:rPr>
+          <w:rFonts w:ascii="Times New Roman" w:hAnsi="Times New Roman" w:cs="Times New Roman"/>
+          <w:sz w:val="26"/>
+        </w:rPr>
+        <w:t>:</w:t>
+      </w:r>
+    </w:p>
+    <w:p>
+      <w:pPr>
+        <w:pStyle w:val="ListParagraph"/>
+        <w:numPr>
+          <w:ilvl w:val="0"/>
+          <w:numId w:val="14"/>
+        </w:numPr>
+        <w:jc w:val="both"/>
+        <w:rPr>
+          <w:rFonts w:ascii="Times New Roman" w:hAnsi="Times New Roman" w:cs="Times New Roman"/>
+          <w:sz w:val="26"/>
+          <w:szCs w:val="26"/>
+        </w:rPr>
+      </w:pPr>
+      <w:r>
+        <w:rPr>
+          <w:rFonts w:ascii="Times New Roman" w:hAnsi="Times New Roman" w:cs="Times New Roman"/>
+          <w:sz w:val="26"/>
+          <w:szCs w:val="26"/>
+        </w:rPr>
         <w:t>Dùng để thoát chương trình.</w:t>
+      </w:r>
+    </w:p>
+    <w:p>
+      <w:pPr>
+        <w:pStyle w:val="ListParagraph"/>
+        <w:numPr>
+          <w:ilvl w:val="0"/>
+          <w:numId w:val="14"/>
+        </w:numPr>
+        <w:jc w:val="both"/>
+        <w:rPr>
+          <w:rFonts w:ascii="Times New Roman" w:hAnsi="Times New Roman" w:cs="Times New Roman"/>
+          <w:sz w:val="26"/>
+          <w:szCs w:val="26"/>
+        </w:rPr>
+      </w:pPr>
+      <w:r>
+        <w:rPr>
+          <w:rFonts w:ascii="Times New Roman" w:hAnsi="Times New Roman" w:cs="Times New Roman"/>
+          <w:sz w:val="26"/>
+          <w:szCs w:val="26"/>
+        </w:rPr>
+        <w:t xml:space="preserve">Phần xử lý nằm trong lớp </w:t>
+      </w:r>
+      <w:r>
+        <w:rPr>
+          <w:rFonts w:ascii="Times New Roman" w:hAnsi="Times New Roman" w:cs="Times New Roman"/>
+          <w:color w:val="00B050"/>
+          <w:sz w:val="26"/>
+          <w:szCs w:val="26"/>
+        </w:rPr>
+        <w:t>Menu</w:t>
+      </w:r>
+      <w:r>
+        <w:rPr>
+          <w:rFonts w:ascii="Times New Roman" w:hAnsi="Times New Roman" w:cs="Times New Roman"/>
+          <w:sz w:val="26"/>
+          <w:szCs w:val="26"/>
+        </w:rPr>
+        <w:t>.</w:t>
       </w:r>
     </w:p>
     <w:p>
@@ -1908,7 +2486,21 @@
           <w:rFonts w:ascii="Times New Roman" w:hAnsi="Times New Roman" w:cs="Times New Roman"/>
           <w:sz w:val="26"/>
         </w:rPr>
-        <w:t>Thiết kế bản đồ:</w:t>
+        <w:t>Thiết kế bản đồ</w:t>
+      </w:r>
+      <w:r>
+        <w:rPr>
+          <w:rFonts w:ascii="Times New Roman" w:hAnsi="Times New Roman" w:cs="Times New Roman"/>
+          <w:sz w:val="26"/>
+        </w:rPr>
+        <w:t xml:space="preserve"> (100%)</w:t>
+      </w:r>
+      <w:r>
+        <w:rPr>
+          <w:rFonts w:ascii="Times New Roman" w:hAnsi="Times New Roman" w:cs="Times New Roman"/>
+          <w:sz w:val="26"/>
+        </w:rPr>
+        <w:t>:</w:t>
       </w:r>
     </w:p>
     <w:p>
@@ -1943,6 +2535,7 @@
     </w:p>
     <w:p>
       <w:pPr>
+        <w:jc w:val="center"/>
         <w:rPr>
           <w:rFonts w:ascii="Times New Roman" w:hAnsi="Times New Roman" w:cs="Times New Roman"/>
           <w:sz w:val="26"/>
@@ -1974,7 +2567,7 @@
                     </pic:cNvPicPr>
                   </pic:nvPicPr>
                   <pic:blipFill>
-                    <a:blip r:embed="rId9"/>
+                    <a:blip r:embed="rId11"/>
                     <a:srcRect/>
                     <a:stretch>
                       <a:fillRect/>
@@ -2164,54 +2757,477 @@
           <w:sz w:val="26"/>
           <w:szCs w:val="26"/>
         </w:rPr>
+        <w:t>Có tất cả là 10 bản đồ tương đương với 10 file Stage</w:t>
+      </w:r>
+      <w:r>
+        <w:rPr>
+          <w:rFonts w:ascii="Times New Roman" w:hAnsi="Times New Roman" w:cs="Times New Roman"/>
+          <w:color w:val="0070C0"/>
+          <w:sz w:val="26"/>
+          <w:szCs w:val="26"/>
+        </w:rPr>
+        <w:t>x</w:t>
+      </w:r>
+      <w:r>
+        <w:rPr>
+          <w:rFonts w:ascii="Times New Roman" w:hAnsi="Times New Roman" w:cs="Times New Roman"/>
+          <w:sz w:val="26"/>
+          <w:szCs w:val="26"/>
+        </w:rPr>
+        <w:t>.txt</w:t>
+      </w:r>
+      <w:r>
+        <w:rPr>
+          <w:rFonts w:ascii="Times New Roman" w:hAnsi="Times New Roman" w:cs="Times New Roman"/>
+          <w:sz w:val="26"/>
+          <w:szCs w:val="26"/>
+        </w:rPr>
+        <w:t xml:space="preserve"> (x là số thứ tự).</w:t>
+      </w:r>
+    </w:p>
+    <w:p>
+      <w:pPr>
+        <w:pStyle w:val="ListParagraph"/>
+        <w:numPr>
+          <w:ilvl w:val="0"/>
+          <w:numId w:val="14"/>
+        </w:numPr>
+        <w:jc w:val="both"/>
+        <w:rPr>
+          <w:rFonts w:ascii="Times New Roman" w:hAnsi="Times New Roman" w:cs="Times New Roman"/>
+          <w:sz w:val="26"/>
+          <w:szCs w:val="26"/>
+        </w:rPr>
+      </w:pPr>
+      <w:r>
+        <w:rPr>
+          <w:rFonts w:ascii="Times New Roman" w:hAnsi="Times New Roman" w:cs="Times New Roman"/>
+          <w:sz w:val="26"/>
+          <w:szCs w:val="26"/>
+        </w:rPr>
+        <w:t xml:space="preserve">Xử lý map nằm trong lớp </w:t>
+      </w:r>
+      <w:r>
+        <w:rPr>
+          <w:rFonts w:ascii="Times New Roman" w:hAnsi="Times New Roman" w:cs="Times New Roman"/>
+          <w:color w:val="00B050"/>
+          <w:sz w:val="26"/>
+          <w:szCs w:val="26"/>
+        </w:rPr>
+        <w:t>Map</w:t>
+      </w:r>
+      <w:r>
+        <w:rPr>
+          <w:rFonts w:ascii="Times New Roman" w:hAnsi="Times New Roman" w:cs="Times New Roman"/>
+          <w:sz w:val="26"/>
+          <w:szCs w:val="26"/>
+        </w:rPr>
+        <w:t>.</w:t>
+      </w:r>
+    </w:p>
+    <w:p>
+      <w:pPr>
+        <w:pStyle w:val="Heading2"/>
+        <w:rPr>
+          <w:rFonts w:ascii="Times New Roman" w:eastAsia="Times New Roman" w:hAnsi="Times New Roman" w:cs="Times New Roman"/>
+          <w:sz w:val="26"/>
+        </w:rPr>
+      </w:pPr>
+      <w:r>
+        <w:rPr>
+          <w:rFonts w:ascii="Times New Roman" w:eastAsia="Times New Roman" w:hAnsi="Times New Roman" w:cs="Times New Roman"/>
+          <w:sz w:val="26"/>
+        </w:rPr>
+        <w:t>Hướng dẫn c</w:t>
+      </w:r>
+      <w:r>
+        <w:rPr>
+          <w:rFonts w:ascii="Times New Roman" w:eastAsia="Times New Roman" w:hAnsi="Times New Roman" w:cs="Times New Roman"/>
+          <w:sz w:val="26"/>
+        </w:rPr>
+        <w:t>ách điều khiển nhân vật</w:t>
+      </w:r>
+      <w:r>
+        <w:rPr>
+          <w:rFonts w:ascii="Times New Roman" w:eastAsia="Times New Roman" w:hAnsi="Times New Roman" w:cs="Times New Roman"/>
+          <w:sz w:val="26"/>
+        </w:rPr>
+        <w:t xml:space="preserve"> (100%)</w:t>
+      </w:r>
+    </w:p>
+    <w:p>
+      <w:pPr>
+        <w:pStyle w:val="ListParagraph"/>
+        <w:numPr>
+          <w:ilvl w:val="0"/>
+          <w:numId w:val="14"/>
+        </w:numPr>
+        <w:jc w:val="both"/>
+        <w:rPr>
+          <w:rFonts w:ascii="Times New Roman" w:hAnsi="Times New Roman" w:cs="Times New Roman"/>
+          <w:sz w:val="26"/>
+          <w:szCs w:val="26"/>
+        </w:rPr>
+      </w:pPr>
+      <w:r>
+        <w:rPr>
+          <w:rFonts w:ascii="Times New Roman" w:hAnsi="Times New Roman" w:cs="Times New Roman"/>
+          <w:sz w:val="26"/>
+          <w:szCs w:val="26"/>
+        </w:rPr>
+        <w:t>Nhấn F1 để hiện hướng dẫn cách điều khiển nhân vật.</w:t>
+      </w:r>
+    </w:p>
+    <w:p>
+      <w:pPr>
+        <w:pStyle w:val="ListParagraph"/>
+        <w:ind w:left="1440"/>
+        <w:jc w:val="both"/>
+        <w:rPr>
+          <w:rFonts w:ascii="Times New Roman" w:hAnsi="Times New Roman" w:cs="Times New Roman"/>
+          <w:sz w:val="26"/>
+          <w:szCs w:val="26"/>
+        </w:rPr>
+      </w:pPr>
+      <w:r>
+        <w:rPr>
+          <w:rFonts w:ascii="Times New Roman" w:hAnsi="Times New Roman" w:cs="Times New Roman"/>
+          <w:noProof/>
+          <w:sz w:val="26"/>
+          <w:szCs w:val="26"/>
+        </w:rPr>
+        <w:drawing>
+          <wp:inline distT="0" distB="0" distL="0" distR="0">
+            <wp:extent cx="2584450" cy="286385"/>
+            <wp:effectExtent l="19050" t="0" r="6350" b="0"/>
+            <wp:docPr id="1" name="Picture 1"/>
+            <wp:cNvGraphicFramePr>
+              <a:graphicFrameLocks xmlns:a="http://schemas.openxmlformats.org/drawingml/2006/main" noChangeAspect="1"/>
+            </wp:cNvGraphicFramePr>
+            <a:graphic xmlns:a="http://schemas.openxmlformats.org/drawingml/2006/main">
+              <a:graphicData uri="http://schemas.openxmlformats.org/drawingml/2006/picture">
+                <pic:pic xmlns:pic="http://schemas.openxmlformats.org/drawingml/2006/picture">
+                  <pic:nvPicPr>
+                    <pic:cNvPr id="0" name="Picture 1"/>
+                    <pic:cNvPicPr>
+                      <a:picLocks noChangeAspect="1" noChangeArrowheads="1"/>
+                    </pic:cNvPicPr>
+                  </pic:nvPicPr>
+                  <pic:blipFill>
+                    <a:blip r:embed="rId12"/>
+                    <a:srcRect/>
+                    <a:stretch>
+                      <a:fillRect/>
+                    </a:stretch>
+                  </pic:blipFill>
+                  <pic:spPr bwMode="auto">
+                    <a:xfrm>
+                      <a:off x="0" y="0"/>
+                      <a:ext cx="2584450" cy="286385"/>
+                    </a:xfrm>
+                    <a:prstGeom prst="rect">
+                      <a:avLst/>
+                    </a:prstGeom>
+                    <a:noFill/>
+                    <a:ln w="9525">
+                      <a:noFill/>
+                      <a:miter lim="800000"/>
+                      <a:headEnd/>
+                      <a:tailEnd/>
+                    </a:ln>
+                  </pic:spPr>
+                </pic:pic>
+              </a:graphicData>
+            </a:graphic>
+          </wp:inline>
+        </w:drawing>
+      </w:r>
+    </w:p>
+    <w:p>
+      <w:pPr>
+        <w:pStyle w:val="ListParagraph"/>
+        <w:ind w:left="1440"/>
+        <w:jc w:val="both"/>
+        <w:rPr>
+          <w:rFonts w:ascii="Times New Roman" w:hAnsi="Times New Roman" w:cs="Times New Roman"/>
+          <w:sz w:val="26"/>
+          <w:szCs w:val="26"/>
+        </w:rPr>
+      </w:pPr>
+      <w:r>
+        <w:rPr>
+          <w:rFonts w:ascii="Times New Roman" w:hAnsi="Times New Roman" w:cs="Times New Roman"/>
+          <w:noProof/>
+          <w:sz w:val="26"/>
+          <w:szCs w:val="26"/>
+        </w:rPr>
+        <w:drawing>
+          <wp:inline distT="0" distB="0" distL="0" distR="0">
+            <wp:extent cx="4126865" cy="755650"/>
+            <wp:effectExtent l="19050" t="0" r="6985" b="0"/>
+            <wp:docPr id="5" name="Picture 2"/>
+            <wp:cNvGraphicFramePr>
+              <a:graphicFrameLocks xmlns:a="http://schemas.openxmlformats.org/drawingml/2006/main" noChangeAspect="1"/>
+            </wp:cNvGraphicFramePr>
+            <a:graphic xmlns:a="http://schemas.openxmlformats.org/drawingml/2006/main">
+              <a:graphicData uri="http://schemas.openxmlformats.org/drawingml/2006/picture">
+                <pic:pic xmlns:pic="http://schemas.openxmlformats.org/drawingml/2006/picture">
+                  <pic:nvPicPr>
+                    <pic:cNvPr id="0" name="Picture 2"/>
+                    <pic:cNvPicPr>
+                      <a:picLocks noChangeAspect="1" noChangeArrowheads="1"/>
+                    </pic:cNvPicPr>
+                  </pic:nvPicPr>
+                  <pic:blipFill>
+                    <a:blip r:embed="rId13"/>
+                    <a:srcRect/>
+                    <a:stretch>
+                      <a:fillRect/>
+                    </a:stretch>
+                  </pic:blipFill>
+                  <pic:spPr bwMode="auto">
+                    <a:xfrm>
+                      <a:off x="0" y="0"/>
+                      <a:ext cx="4126865" cy="755650"/>
+                    </a:xfrm>
+                    <a:prstGeom prst="rect">
+                      <a:avLst/>
+                    </a:prstGeom>
+                    <a:noFill/>
+                    <a:ln w="9525">
+                      <a:noFill/>
+                      <a:miter lim="800000"/>
+                      <a:headEnd/>
+                      <a:tailEnd/>
+                    </a:ln>
+                  </pic:spPr>
+                </pic:pic>
+              </a:graphicData>
+            </a:graphic>
+          </wp:inline>
+        </w:drawing>
+      </w:r>
+    </w:p>
+    <w:p>
+      <w:pPr>
+        <w:pStyle w:val="ListParagraph"/>
+        <w:numPr>
+          <w:ilvl w:val="0"/>
+          <w:numId w:val="14"/>
+        </w:numPr>
+        <w:jc w:val="both"/>
+        <w:rPr>
+          <w:rFonts w:ascii="Times New Roman" w:hAnsi="Times New Roman" w:cs="Times New Roman"/>
+          <w:sz w:val="26"/>
+          <w:szCs w:val="26"/>
+        </w:rPr>
+      </w:pPr>
+      <w:r>
+        <w:rPr>
+          <w:rFonts w:ascii="Times New Roman" w:hAnsi="Times New Roman" w:cs="Times New Roman"/>
+          <w:sz w:val="26"/>
+          <w:szCs w:val="26"/>
+        </w:rPr>
+        <w:t>Nhấn F1 thêm lần nữa để tắt hướng dẫn.</w:t>
+      </w:r>
+    </w:p>
+    <w:p>
+      <w:pPr>
+        <w:pStyle w:val="Heading2"/>
+        <w:keepNext w:val="0"/>
+        <w:keepLines w:val="0"/>
+        <w:ind w:left="1077" w:hanging="357"/>
+        <w:rPr>
+          <w:rFonts w:ascii="Times New Roman" w:hAnsi="Times New Roman" w:cs="Times New Roman"/>
+          <w:sz w:val="26"/>
+        </w:rPr>
+      </w:pPr>
+      <w:r>
+        <w:rPr>
+          <w:rFonts w:ascii="Times New Roman" w:hAnsi="Times New Roman" w:cs="Times New Roman"/>
+          <w:sz w:val="26"/>
+        </w:rPr>
+        <w:t>Thiết kế file XML lưu thông tin người chơi:</w:t>
+      </w:r>
+    </w:p>
+    <w:p>
+      <w:pPr>
+        <w:pStyle w:val="Heading2"/>
+        <w:keepNext w:val="0"/>
+        <w:keepLines w:val="0"/>
+        <w:widowControl w:val="0"/>
+        <w:ind w:left="1077" w:hanging="357"/>
+        <w:rPr>
+          <w:rFonts w:ascii="Times New Roman" w:eastAsia="Times New Roman" w:hAnsi="Times New Roman" w:cs="Times New Roman"/>
+          <w:sz w:val="26"/>
+        </w:rPr>
+      </w:pPr>
+      <w:r>
+        <w:rPr>
+          <w:rFonts w:ascii="Times New Roman" w:eastAsia="Times New Roman" w:hAnsi="Times New Roman" w:cs="Times New Roman"/>
+          <w:sz w:val="26"/>
+        </w:rPr>
+        <w:t>Thiết kế chức năng Load game, cho người chơi chọn các màn đã mở</w:t>
+      </w:r>
+    </w:p>
+    <w:p>
+      <w:pPr>
+        <w:pStyle w:val="Heading2"/>
+        <w:keepNext w:val="0"/>
+        <w:keepLines w:val="0"/>
+        <w:widowControl w:val="0"/>
+        <w:ind w:left="1077" w:hanging="357"/>
+        <w:rPr>
+          <w:rFonts w:ascii="Times New Roman" w:eastAsia="Times New Roman" w:hAnsi="Times New Roman" w:cs="Times New Roman"/>
+          <w:sz w:val="26"/>
+        </w:rPr>
+      </w:pPr>
+      <w:r>
+        <w:rPr>
+          <w:rFonts w:ascii="Times New Roman" w:eastAsia="Times New Roman" w:hAnsi="Times New Roman" w:cs="Times New Roman"/>
+          <w:sz w:val="26"/>
+        </w:rPr>
+        <w:t>Thiết kế thanh HP cho nhân vật.</w:t>
+      </w:r>
+    </w:p>
+    <w:p>
+      <w:pPr>
+        <w:pStyle w:val="Heading2"/>
+        <w:keepNext w:val="0"/>
+        <w:keepLines w:val="0"/>
+        <w:widowControl w:val="0"/>
+        <w:ind w:left="1077" w:hanging="357"/>
+      </w:pPr>
+      <w:r>
+        <w:rPr>
+          <w:rFonts w:ascii="Times New Roman" w:eastAsia="Times New Roman" w:hAnsi="Times New Roman" w:cs="Times New Roman"/>
+          <w:sz w:val="26"/>
+        </w:rPr>
+        <w:t xml:space="preserve">Thiết kế </w:t>
+      </w:r>
+      <w:r>
+        <w:rPr>
+          <w:rFonts w:ascii="Times New Roman" w:eastAsia="Times New Roman" w:hAnsi="Times New Roman" w:cs="Times New Roman"/>
+          <w:sz w:val="26"/>
+        </w:rPr>
+        <w:t xml:space="preserve">thông tin phụ </w:t>
+      </w:r>
+      <w:r>
+        <w:rPr>
+          <w:rFonts w:ascii="Times New Roman" w:eastAsia="Times New Roman" w:hAnsi="Times New Roman" w:cs="Times New Roman"/>
+          <w:sz w:val="26"/>
+        </w:rPr>
+        <w:t>cho nhân vật.</w:t>
+      </w:r>
+    </w:p>
+    <w:p>
+      <w:pPr>
+        <w:pStyle w:val="Heading2"/>
+        <w:keepNext w:val="0"/>
+        <w:keepLines w:val="0"/>
+        <w:widowControl w:val="0"/>
+        <w:ind w:left="1077" w:hanging="357"/>
+        <w:rPr>
+          <w:rFonts w:ascii="Times New Roman" w:eastAsia="Times New Roman" w:hAnsi="Times New Roman" w:cs="Times New Roman"/>
+          <w:sz w:val="26"/>
+        </w:rPr>
+      </w:pPr>
+      <w:r>
+        <w:rPr>
+          <w:rFonts w:ascii="Times New Roman" w:eastAsia="Times New Roman" w:hAnsi="Times New Roman" w:cs="Times New Roman"/>
+          <w:sz w:val="26"/>
+        </w:rPr>
+        <w:t>Vẽ quái vật lên màn hình, cho di chuyển qua lại.</w:t>
+      </w:r>
+    </w:p>
+    <w:p>
+      <w:pPr>
+        <w:pStyle w:val="Heading2"/>
+        <w:keepNext w:val="0"/>
+        <w:keepLines w:val="0"/>
+        <w:widowControl w:val="0"/>
+        <w:ind w:left="1077" w:hanging="357"/>
+        <w:rPr>
+          <w:rFonts w:ascii="Times New Roman" w:eastAsia="Times New Roman" w:hAnsi="Times New Roman" w:cs="Times New Roman"/>
+          <w:sz w:val="26"/>
+        </w:rPr>
+      </w:pPr>
+      <w:r>
+        <w:rPr>
+          <w:rFonts w:ascii="Times New Roman" w:eastAsia="Times New Roman" w:hAnsi="Times New Roman" w:cs="Times New Roman"/>
+          <w:sz w:val="26"/>
+        </w:rPr>
+        <w:t>Xử lý khi nhân vật chính rơi xuống vực, va chạm vật thể.</w:t>
+      </w:r>
+    </w:p>
+    <w:p>
+      <w:pPr>
+        <w:pStyle w:val="Heading2"/>
+        <w:keepNext w:val="0"/>
+        <w:keepLines w:val="0"/>
+        <w:widowControl w:val="0"/>
+        <w:ind w:left="1077" w:hanging="357"/>
+        <w:rPr>
+          <w:rFonts w:ascii="Times New Roman" w:eastAsia="Times New Roman" w:hAnsi="Times New Roman" w:cs="Times New Roman"/>
+          <w:sz w:val="26"/>
+        </w:rPr>
+      </w:pPr>
+      <w:r>
+        <w:rPr>
+          <w:rFonts w:ascii="Times New Roman" w:eastAsia="Times New Roman" w:hAnsi="Times New Roman" w:cs="Times New Roman"/>
+          <w:sz w:val="26"/>
+        </w:rPr>
+        <w:t>Xử lý khi nhân vật chính bắn trúng quái vật.</w:t>
+      </w:r>
+    </w:p>
+    <w:p>
+      <w:pPr>
+        <w:pStyle w:val="Heading2"/>
+        <w:keepNext w:val="0"/>
+        <w:keepLines w:val="0"/>
+        <w:widowControl w:val="0"/>
+        <w:ind w:left="1077" w:hanging="357"/>
+        <w:rPr>
+          <w:rFonts w:ascii="Times New Roman" w:eastAsia="Times New Roman" w:hAnsi="Times New Roman" w:cs="Times New Roman"/>
+          <w:sz w:val="26"/>
+        </w:rPr>
+      </w:pPr>
+      <w:r>
+        <w:rPr>
+          <w:rFonts w:ascii="Times New Roman" w:eastAsia="Times New Roman" w:hAnsi="Times New Roman" w:cs="Times New Roman"/>
+          <w:sz w:val="26"/>
+        </w:rPr>
         <w:lastRenderedPageBreak/>
-        <w:t>Có tất cả là 10 bản đồ tương đương với 10 file Stage</w:t>
-      </w:r>
-      <w:r>
-        <w:rPr>
-          <w:rFonts w:ascii="Times New Roman" w:hAnsi="Times New Roman" w:cs="Times New Roman"/>
-          <w:color w:val="0070C0"/>
-          <w:sz w:val="26"/>
-          <w:szCs w:val="26"/>
-        </w:rPr>
-        <w:t>x</w:t>
-      </w:r>
-      <w:r>
-        <w:rPr>
-          <w:rFonts w:ascii="Times New Roman" w:hAnsi="Times New Roman" w:cs="Times New Roman"/>
-          <w:sz w:val="26"/>
-          <w:szCs w:val="26"/>
-        </w:rPr>
-        <w:t>.txt</w:t>
-      </w:r>
-      <w:r>
-        <w:rPr>
-          <w:rFonts w:ascii="Times New Roman" w:hAnsi="Times New Roman" w:cs="Times New Roman"/>
-          <w:sz w:val="26"/>
-          <w:szCs w:val="26"/>
-        </w:rPr>
-        <w:t xml:space="preserve"> (x là số thứ tự).</w:t>
+        <w:t>Xử lý khi quái vật đánh trúng (va chạm) nhân vật chính.</w:t>
       </w:r>
     </w:p>
     <w:p>
       <w:pPr>
         <w:pStyle w:val="Heading2"/>
-        <w:rPr>
-          <w:rFonts w:ascii="Times New Roman" w:hAnsi="Times New Roman" w:cs="Times New Roman"/>
-          <w:sz w:val="26"/>
-        </w:rPr>
-      </w:pPr>
-      <w:r>
-        <w:rPr>
-          <w:rFonts w:ascii="Times New Roman" w:hAnsi="Times New Roman" w:cs="Times New Roman"/>
-          <w:sz w:val="26"/>
-        </w:rPr>
-        <w:t>Thiết kế file XML lưu thông tin người chơi:</w:t>
+        <w:keepNext w:val="0"/>
+        <w:keepLines w:val="0"/>
+        <w:widowControl w:val="0"/>
+        <w:ind w:left="1077" w:hanging="357"/>
+        <w:rPr>
+          <w:rFonts w:ascii="Times New Roman" w:eastAsia="Times New Roman" w:hAnsi="Times New Roman" w:cs="Times New Roman"/>
+          <w:sz w:val="26"/>
+        </w:rPr>
+      </w:pPr>
+      <w:r>
+        <w:rPr>
+          <w:rFonts w:ascii="Times New Roman" w:eastAsia="Times New Roman" w:hAnsi="Times New Roman" w:cs="Times New Roman"/>
+          <w:sz w:val="26"/>
+        </w:rPr>
+        <w:t>Xử lý khi nhân vật chính di chuyển.</w:t>
       </w:r>
     </w:p>
     <w:p>
       <w:pPr>
         <w:pStyle w:val="Heading2"/>
+        <w:keepNext w:val="0"/>
+        <w:keepLines w:val="0"/>
+        <w:widowControl w:val="0"/>
+        <w:ind w:left="1077" w:hanging="357"/>
         <w:rPr>
           <w:rFonts w:ascii="Times New Roman" w:eastAsia="Times New Roman" w:hAnsi="Times New Roman" w:cs="Times New Roman"/>
           <w:sz w:val="26"/>
@@ -2222,12 +3238,16 @@
           <w:rFonts w:ascii="Times New Roman" w:eastAsia="Times New Roman" w:hAnsi="Times New Roman" w:cs="Times New Roman"/>
           <w:sz w:val="26"/>
         </w:rPr>
-        <w:t>Thiết kế chức năng Load game, cho người chơi chọn các màn đã mở</w:t>
+        <w:t>Xử lý khi nhân vật chính nhảy.</w:t>
       </w:r>
     </w:p>
     <w:p>
       <w:pPr>
         <w:pStyle w:val="Heading2"/>
+        <w:keepNext w:val="0"/>
+        <w:keepLines w:val="0"/>
+        <w:widowControl w:val="0"/>
+        <w:ind w:left="1077" w:hanging="357"/>
         <w:rPr>
           <w:rFonts w:ascii="Times New Roman" w:eastAsia="Times New Roman" w:hAnsi="Times New Roman" w:cs="Times New Roman"/>
           <w:sz w:val="26"/>
@@ -2238,12 +3258,16 @@
           <w:rFonts w:ascii="Times New Roman" w:eastAsia="Times New Roman" w:hAnsi="Times New Roman" w:cs="Times New Roman"/>
           <w:sz w:val="26"/>
         </w:rPr>
-        <w:t>Thiết kế thanh HP cho nhân vật.</w:t>
+        <w:t>Tìm file âm thanh cho mỗi màn chơi. Mỗi file cần nhẹ, &lt; 2MB.</w:t>
       </w:r>
     </w:p>
     <w:p>
       <w:pPr>
         <w:pStyle w:val="Heading2"/>
+        <w:keepNext w:val="0"/>
+        <w:keepLines w:val="0"/>
+        <w:widowControl w:val="0"/>
+        <w:ind w:left="1077" w:hanging="357"/>
         <w:rPr>
           <w:rFonts w:ascii="Times New Roman" w:eastAsia="Times New Roman" w:hAnsi="Times New Roman" w:cs="Times New Roman"/>
           <w:sz w:val="26"/>
@@ -2254,119 +3278,236 @@
           <w:rFonts w:ascii="Times New Roman" w:eastAsia="Times New Roman" w:hAnsi="Times New Roman" w:cs="Times New Roman"/>
           <w:sz w:val="26"/>
         </w:rPr>
-        <w:t>Vẽ quái vật lên màn hình, cho di chuyển qua lại.</w:t>
-      </w:r>
-    </w:p>
-    <w:p>
-      <w:pPr>
-        <w:pStyle w:val="Heading2"/>
+        <w:t>Thiết kế xử lý âm thanh cho mỗi màn chơi.</w:t>
+      </w:r>
+    </w:p>
+    <w:p>
+      <w:pPr>
+        <w:pStyle w:val="ListParagraph"/>
+        <w:numPr>
+          <w:ilvl w:val="0"/>
+          <w:numId w:val="14"/>
+        </w:numPr>
+        <w:jc w:val="both"/>
+        <w:rPr>
+          <w:rFonts w:ascii="Times New Roman" w:hAnsi="Times New Roman" w:cs="Times New Roman"/>
+          <w:sz w:val="26"/>
+          <w:szCs w:val="26"/>
+        </w:rPr>
+      </w:pPr>
+      <w:r>
+        <w:rPr>
+          <w:rFonts w:ascii="Times New Roman" w:hAnsi="Times New Roman" w:cs="Times New Roman"/>
+          <w:sz w:val="26"/>
+          <w:szCs w:val="26"/>
+        </w:rPr>
+        <w:t>Màn hình chính có âm thanh riêng.</w:t>
+      </w:r>
+    </w:p>
+    <w:p>
+      <w:pPr>
+        <w:pStyle w:val="ListParagraph"/>
+        <w:numPr>
+          <w:ilvl w:val="0"/>
+          <w:numId w:val="14"/>
+        </w:numPr>
+        <w:jc w:val="both"/>
+        <w:rPr>
+          <w:rFonts w:ascii="Times New Roman" w:hAnsi="Times New Roman" w:cs="Times New Roman"/>
+          <w:sz w:val="26"/>
+          <w:szCs w:val="26"/>
+        </w:rPr>
+      </w:pPr>
+      <w:r>
+        <w:rPr>
+          <w:rFonts w:ascii="Times New Roman" w:hAnsi="Times New Roman" w:cs="Times New Roman"/>
+          <w:sz w:val="26"/>
+          <w:szCs w:val="26"/>
+        </w:rPr>
+        <w:t>Màn hình load game có âm thanh riêng.</w:t>
+      </w:r>
+    </w:p>
+    <w:p>
+      <w:pPr>
+        <w:pStyle w:val="ListParagraph"/>
+        <w:numPr>
+          <w:ilvl w:val="0"/>
+          <w:numId w:val="14"/>
+        </w:numPr>
+        <w:jc w:val="both"/>
+        <w:rPr>
+          <w:rFonts w:ascii="Times New Roman" w:hAnsi="Times New Roman" w:cs="Times New Roman"/>
+          <w:sz w:val="26"/>
+          <w:szCs w:val="26"/>
+        </w:rPr>
+      </w:pPr>
+      <w:r>
+        <w:rPr>
+          <w:rFonts w:ascii="Times New Roman" w:hAnsi="Times New Roman" w:cs="Times New Roman"/>
+          <w:sz w:val="26"/>
+          <w:szCs w:val="26"/>
+        </w:rPr>
+        <w:t>Mỗi màn chơi</w:t>
+      </w:r>
+      <w:r>
+        <w:rPr>
+          <w:rFonts w:ascii="Times New Roman" w:hAnsi="Times New Roman" w:cs="Times New Roman"/>
+          <w:sz w:val="26"/>
+          <w:szCs w:val="26"/>
+        </w:rPr>
+        <w:t xml:space="preserve"> c</w:t>
+      </w:r>
+      <w:r>
+        <w:rPr>
+          <w:rFonts w:ascii="Times New Roman" w:hAnsi="Times New Roman" w:cs="Times New Roman"/>
+          <w:sz w:val="26"/>
+          <w:szCs w:val="26"/>
+        </w:rPr>
+        <w:t>hơi có âm thanh riêng.</w:t>
+      </w:r>
+    </w:p>
+    <w:p>
+      <w:pPr>
+        <w:pStyle w:val="ListParagraph"/>
+        <w:numPr>
+          <w:ilvl w:val="0"/>
+          <w:numId w:val="14"/>
+        </w:numPr>
+        <w:jc w:val="both"/>
+        <w:rPr>
+          <w:rFonts w:ascii="Times New Roman" w:hAnsi="Times New Roman" w:cs="Times New Roman"/>
+          <w:sz w:val="26"/>
+          <w:szCs w:val="26"/>
+        </w:rPr>
+      </w:pPr>
+      <w:r>
+        <w:rPr>
+          <w:rFonts w:ascii="Times New Roman" w:hAnsi="Times New Roman" w:cs="Times New Roman"/>
+          <w:sz w:val="26"/>
+          <w:szCs w:val="26"/>
+        </w:rPr>
+        <w:t>Các hành động của nhân vật có âm thanh riêng (nhảy, bắn, bị thương, bắn trúng quái vật, game over</w:t>
+      </w:r>
+      <w:r>
+        <w:rPr>
+          <w:rFonts w:ascii="Times New Roman" w:hAnsi="Times New Roman" w:cs="Times New Roman"/>
+          <w:sz w:val="26"/>
+          <w:szCs w:val="26"/>
+        </w:rPr>
+        <w:t>).</w:t>
+      </w:r>
+    </w:p>
+    <w:p>
+      <w:pPr>
+        <w:pStyle w:val="ListParagraph"/>
+        <w:numPr>
+          <w:ilvl w:val="0"/>
+          <w:numId w:val="14"/>
+        </w:numPr>
+        <w:jc w:val="both"/>
+        <w:rPr>
+          <w:rFonts w:ascii="Times New Roman" w:hAnsi="Times New Roman" w:cs="Times New Roman"/>
+          <w:sz w:val="26"/>
+          <w:szCs w:val="26"/>
+        </w:rPr>
+      </w:pPr>
+      <w:r>
+        <w:rPr>
+          <w:rFonts w:ascii="Times New Roman" w:hAnsi="Times New Roman" w:cs="Times New Roman"/>
+          <w:sz w:val="26"/>
+          <w:szCs w:val="26"/>
+        </w:rPr>
+        <w:t>Xử lý âm thanh</w:t>
+      </w:r>
+      <w:r>
+        <w:rPr>
+          <w:rFonts w:ascii="Times New Roman" w:hAnsi="Times New Roman" w:cs="Times New Roman"/>
+          <w:sz w:val="26"/>
+          <w:szCs w:val="26"/>
+        </w:rPr>
+        <w:t xml:space="preserve"> nằm hoàn toàn trong lớp </w:t>
+      </w:r>
+      <w:r>
+        <w:rPr>
+          <w:rFonts w:ascii="Times New Roman" w:hAnsi="Times New Roman" w:cs="Times New Roman"/>
+          <w:color w:val="00B050"/>
+          <w:sz w:val="26"/>
+          <w:szCs w:val="26"/>
+        </w:rPr>
+        <w:t>MySong</w:t>
+      </w:r>
+      <w:r>
+        <w:rPr>
+          <w:rFonts w:ascii="Times New Roman" w:hAnsi="Times New Roman" w:cs="Times New Roman"/>
+          <w:sz w:val="26"/>
+          <w:szCs w:val="26"/>
+        </w:rPr>
+        <w:t>.</w:t>
+      </w:r>
+    </w:p>
+    <w:p>
+      <w:pPr>
+        <w:pStyle w:val="Heading1"/>
         <w:rPr>
           <w:rFonts w:ascii="Times New Roman" w:eastAsia="Times New Roman" w:hAnsi="Times New Roman" w:cs="Times New Roman"/>
           <w:sz w:val="26"/>
+          <w:szCs w:val="26"/>
         </w:rPr>
       </w:pPr>
       <w:r>
         <w:rPr>
           <w:rFonts w:ascii="Times New Roman" w:eastAsia="Times New Roman" w:hAnsi="Times New Roman" w:cs="Times New Roman"/>
           <w:sz w:val="26"/>
-        </w:rPr>
-        <w:t>Xử lý khi nhân vật chính rơi xuống vực, va chạm vật thể.</w:t>
-      </w:r>
-    </w:p>
-    <w:p>
-      <w:pPr>
-        <w:pStyle w:val="Heading2"/>
-        <w:rPr>
-          <w:rFonts w:ascii="Times New Roman" w:eastAsia="Times New Roman" w:hAnsi="Times New Roman" w:cs="Times New Roman"/>
-          <w:sz w:val="26"/>
-        </w:rPr>
-      </w:pPr>
-      <w:r>
-        <w:rPr>
-          <w:rFonts w:ascii="Times New Roman" w:eastAsia="Times New Roman" w:hAnsi="Times New Roman" w:cs="Times New Roman"/>
-          <w:sz w:val="26"/>
-        </w:rPr>
-        <w:t>Xử lý khi nhân vật chính bắn trúng quái vật.</w:t>
-      </w:r>
-    </w:p>
-    <w:p>
-      <w:pPr>
-        <w:pStyle w:val="Heading2"/>
-        <w:rPr>
-          <w:rFonts w:ascii="Times New Roman" w:eastAsia="Times New Roman" w:hAnsi="Times New Roman" w:cs="Times New Roman"/>
-          <w:sz w:val="26"/>
-        </w:rPr>
-      </w:pPr>
-      <w:r>
-        <w:rPr>
-          <w:rFonts w:ascii="Times New Roman" w:eastAsia="Times New Roman" w:hAnsi="Times New Roman" w:cs="Times New Roman"/>
-          <w:sz w:val="26"/>
-        </w:rPr>
-        <w:t>Xử lý khi quái vật đánh trúng (va chạm) nhân vật chính.</w:t>
-      </w:r>
-    </w:p>
-    <w:p>
-      <w:pPr>
-        <w:pStyle w:val="Heading2"/>
-        <w:rPr>
-          <w:rFonts w:ascii="Times New Roman" w:eastAsia="Times New Roman" w:hAnsi="Times New Roman" w:cs="Times New Roman"/>
-          <w:sz w:val="26"/>
-        </w:rPr>
-      </w:pPr>
-      <w:r>
-        <w:rPr>
-          <w:rFonts w:ascii="Times New Roman" w:eastAsia="Times New Roman" w:hAnsi="Times New Roman" w:cs="Times New Roman"/>
-          <w:sz w:val="26"/>
-        </w:rPr>
-        <w:t>Xử lý khi nhân vật chính di chuyển.</w:t>
-      </w:r>
-    </w:p>
-    <w:p>
-      <w:pPr>
-        <w:pStyle w:val="Heading2"/>
-        <w:rPr>
-          <w:rFonts w:ascii="Times New Roman" w:eastAsia="Times New Roman" w:hAnsi="Times New Roman" w:cs="Times New Roman"/>
-          <w:sz w:val="26"/>
-        </w:rPr>
-      </w:pPr>
-      <w:r>
-        <w:rPr>
-          <w:rFonts w:ascii="Times New Roman" w:eastAsia="Times New Roman" w:hAnsi="Times New Roman" w:cs="Times New Roman"/>
-          <w:sz w:val="26"/>
-        </w:rPr>
-        <w:t>Xử lý khi nhân vật chính nhảy.</w:t>
-      </w:r>
-    </w:p>
-    <w:p>
-      <w:pPr>
-        <w:pStyle w:val="Heading2"/>
-        <w:rPr>
-          <w:rFonts w:ascii="Times New Roman" w:eastAsia="Times New Roman" w:hAnsi="Times New Roman" w:cs="Times New Roman"/>
-          <w:sz w:val="26"/>
-        </w:rPr>
-      </w:pPr>
-      <w:r>
-        <w:rPr>
-          <w:rFonts w:ascii="Times New Roman" w:eastAsia="Times New Roman" w:hAnsi="Times New Roman" w:cs="Times New Roman"/>
-          <w:sz w:val="26"/>
-        </w:rPr>
-        <w:t>Tìm file âm thanh cho mỗi màn chơi. Mỗi file cần nhẹ, &lt; 2MB.</w:t>
-      </w:r>
-    </w:p>
-    <w:p>
-      <w:pPr>
-        <w:pStyle w:val="Heading2"/>
-        <w:rPr>
-          <w:rFonts w:ascii="Times New Roman" w:eastAsia="Times New Roman" w:hAnsi="Times New Roman" w:cs="Times New Roman"/>
-          <w:sz w:val="26"/>
-        </w:rPr>
-      </w:pPr>
-      <w:r>
-        <w:rPr>
-          <w:rFonts w:ascii="Times New Roman" w:eastAsia="Times New Roman" w:hAnsi="Times New Roman" w:cs="Times New Roman"/>
-          <w:sz w:val="26"/>
-        </w:rPr>
-        <w:t>Thiết kế xử lý âm thanh cho mỗi màn chơi.</w:t>
+          <w:szCs w:val="26"/>
+        </w:rPr>
+        <w:t>Tài liệu tham khảo</w:t>
+      </w:r>
+    </w:p>
+    <w:p>
+      <w:pPr>
+        <w:pStyle w:val="ListParagraph"/>
+        <w:numPr>
+          <w:ilvl w:val="0"/>
+          <w:numId w:val="14"/>
+        </w:numPr>
+        <w:jc w:val="both"/>
+        <w:rPr>
+          <w:rFonts w:ascii="Times New Roman" w:hAnsi="Times New Roman" w:cs="Times New Roman"/>
+          <w:sz w:val="26"/>
+          <w:szCs w:val="26"/>
+        </w:rPr>
+      </w:pPr>
+      <w:r>
+        <w:rPr>
+          <w:rFonts w:ascii="Times New Roman" w:hAnsi="Times New Roman" w:cs="Times New Roman"/>
+          <w:sz w:val="26"/>
+          <w:szCs w:val="26"/>
+        </w:rPr>
+        <w:t xml:space="preserve">Thông tin chi tiết trong tập tin </w:t>
+      </w:r>
+      <w:r>
+        <w:rPr>
+          <w:rFonts w:ascii="Times New Roman" w:hAnsi="Times New Roman" w:cs="Times New Roman"/>
+          <w:sz w:val="26"/>
+          <w:szCs w:val="26"/>
+        </w:rPr>
+        <w:t>ChecklistReference</w:t>
+      </w:r>
+      <w:r>
+        <w:rPr>
+          <w:rFonts w:ascii="Times New Roman" w:hAnsi="Times New Roman" w:cs="Times New Roman"/>
+          <w:sz w:val="26"/>
+          <w:szCs w:val="26"/>
+        </w:rPr>
+        <w:t>.xlsx</w:t>
+      </w:r>
+      <w:r>
+        <w:rPr>
+          <w:rFonts w:ascii="Times New Roman" w:hAnsi="Times New Roman" w:cs="Times New Roman"/>
+          <w:sz w:val="26"/>
+          <w:szCs w:val="26"/>
+        </w:rPr>
+        <w:t>.</w:t>
       </w:r>
     </w:p>
     <w:p>
@@ -2465,7 +3606,7 @@
         </w:rPr>
         <w:t xml:space="preserve">Email: </w:t>
       </w:r>
-      <w:hyperlink r:id="rId10" w:history="1">
+      <w:hyperlink r:id="rId14" w:history="1">
         <w:r>
           <w:rPr>
             <w:rStyle w:val="Hyperlink"/>
@@ -2511,26 +3652,6 @@
     </w:p>
     <w:p>
       <w:pPr>
-        <w:spacing w:after="0" w:line="240" w:lineRule="auto"/>
-        <w:rPr>
-          <w:rFonts w:ascii="Times New Roman" w:eastAsia="Times New Roman" w:hAnsi="Times New Roman" w:cs="Times New Roman"/>
-          <w:color w:val="000000"/>
-          <w:sz w:val="26"/>
-          <w:szCs w:val="26"/>
-        </w:rPr>
-      </w:pPr>
-    </w:p>
-    <w:p>
-      <w:pPr>
-        <w:rPr>
-          <w:rFonts w:ascii="Times New Roman" w:hAnsi="Times New Roman" w:cs="Times New Roman"/>
-          <w:sz w:val="26"/>
-          <w:szCs w:val="26"/>
-        </w:rPr>
-      </w:pPr>
-    </w:p>
-    <w:p>
-      <w:pPr>
         <w:rPr>
           <w:rFonts w:ascii="Times New Roman" w:hAnsi="Times New Roman" w:cs="Times New Roman"/>
           <w:sz w:val="26"/>
@@ -2539,6 +3660,7 @@
       </w:pPr>
     </w:p>
     <w:sectPr>
+      <w:footerReference w:type="default" r:id="rId15"/>
       <w:pgSz w:w="12240" w:h="15840"/>
       <w:pgMar w:top="851" w:right="851" w:bottom="851" w:left="851" w:header="720" w:footer="720" w:gutter="0"/>
       <w:cols w:space="720"/>
@@ -2546,6 +3668,91 @@
     </w:sectPr>
   </w:body>
 </w:document>
+</file>
+
+<file path=word/endnotes.xml><?xml version="1.0" encoding="utf-8"?>
+<w:endnotes xmlns:ve="http://schemas.openxmlformats.org/markup-compatibility/2006" xmlns:o="urn:schemas-microsoft-com:office:office" xmlns:r="http://schemas.openxmlformats.org/officeDocument/2006/relationships" xmlns:m="http://schemas.openxmlformats.org/officeDocument/2006/math" xmlns:v="urn:schemas-microsoft-com:vml" xmlns:wp="http://schemas.openxmlformats.org/drawingml/2006/wordprocessingDrawing" xmlns:w10="urn:schemas-microsoft-com:office:word" xmlns:w="http://schemas.openxmlformats.org/wordprocessingml/2006/main" xmlns:wne="http://schemas.microsoft.com/office/word/2006/wordml">
+  <w:endnote w:type="separator" w:id="0">
+    <w:p>
+      <w:pPr>
+        <w:spacing w:after="0" w:line="240" w:lineRule="auto"/>
+      </w:pPr>
+      <w:r>
+        <w:separator/>
+      </w:r>
+    </w:p>
+  </w:endnote>
+  <w:endnote w:type="continuationSeparator" w:id="1">
+    <w:p>
+      <w:pPr>
+        <w:spacing w:after="0" w:line="240" w:lineRule="auto"/>
+      </w:pPr>
+      <w:r>
+        <w:continuationSeparator/>
+      </w:r>
+    </w:p>
+  </w:endnote>
+</w:endnotes>
+</file>
+
+<file path=word/footer1.xml><?xml version="1.0" encoding="utf-8"?>
+<w:ftr xmlns:ve="http://schemas.openxmlformats.org/markup-compatibility/2006" xmlns:o="urn:schemas-microsoft-com:office:office" xmlns:r="http://schemas.openxmlformats.org/officeDocument/2006/relationships" xmlns:m="http://schemas.openxmlformats.org/officeDocument/2006/math" xmlns:v="urn:schemas-microsoft-com:vml" xmlns:wp="http://schemas.openxmlformats.org/drawingml/2006/wordprocessingDrawing" xmlns:w10="urn:schemas-microsoft-com:office:word" xmlns:w="http://schemas.openxmlformats.org/wordprocessingml/2006/main" xmlns:wne="http://schemas.microsoft.com/office/word/2006/wordml">
+  <w:sdt>
+    <w:sdtPr>
+      <w:id w:val="2876110"/>
+      <w:docPartObj>
+        <w:docPartGallery w:val="Page Numbers (Bottom of Page)"/>
+        <w:docPartUnique/>
+      </w:docPartObj>
+    </w:sdtPr>
+    <w:sdtContent>
+      <w:p>
+        <w:pPr>
+          <w:pStyle w:val="Footer"/>
+          <w:jc w:val="center"/>
+        </w:pPr>
+        <w:fldSimple w:instr=" PAGE   \* MERGEFORMAT ">
+          <w:r>
+            <w:rPr>
+              <w:noProof/>
+            </w:rPr>
+            <w:t>5</w:t>
+          </w:r>
+        </w:fldSimple>
+      </w:p>
+    </w:sdtContent>
+  </w:sdt>
+  <w:p>
+    <w:pPr>
+      <w:pStyle w:val="Footer"/>
+    </w:pPr>
+  </w:p>
+</w:ftr>
+</file>
+
+<file path=word/footnotes.xml><?xml version="1.0" encoding="utf-8"?>
+<w:footnotes xmlns:ve="http://schemas.openxmlformats.org/markup-compatibility/2006" xmlns:o="urn:schemas-microsoft-com:office:office" xmlns:r="http://schemas.openxmlformats.org/officeDocument/2006/relationships" xmlns:m="http://schemas.openxmlformats.org/officeDocument/2006/math" xmlns:v="urn:schemas-microsoft-com:vml" xmlns:wp="http://schemas.openxmlformats.org/drawingml/2006/wordprocessingDrawing" xmlns:w10="urn:schemas-microsoft-com:office:word" xmlns:w="http://schemas.openxmlformats.org/wordprocessingml/2006/main" xmlns:wne="http://schemas.microsoft.com/office/word/2006/wordml">
+  <w:footnote w:type="separator" w:id="0">
+    <w:p>
+      <w:pPr>
+        <w:spacing w:after="0" w:line="240" w:lineRule="auto"/>
+      </w:pPr>
+      <w:r>
+        <w:separator/>
+      </w:r>
+    </w:p>
+  </w:footnote>
+  <w:footnote w:type="continuationSeparator" w:id="1">
+    <w:p>
+      <w:pPr>
+        <w:spacing w:after="0" w:line="240" w:lineRule="auto"/>
+      </w:pPr>
+      <w:r>
+        <w:continuationSeparator/>
+      </w:r>
+    </w:p>
+  </w:footnote>
+</w:footnotes>
 </file>
 
 <file path=word/numbering.xml><?xml version="1.0" encoding="utf-8"?>
@@ -4407,6 +5614,52 @@
       </w:tblCellMar>
     </w:tblPr>
   </w:style>
+  <w:style w:type="paragraph" w:styleId="Header">
+    <w:name w:val="header"/>
+    <w:basedOn w:val="Normal"/>
+    <w:link w:val="HeaderChar"/>
+    <w:uiPriority w:val="99"/>
+    <w:semiHidden/>
+    <w:unhideWhenUsed/>
+    <w:rsid w:val="00D25836"/>
+    <w:pPr>
+      <w:tabs>
+        <w:tab w:val="center" w:pos="4680"/>
+        <w:tab w:val="right" w:pos="9360"/>
+      </w:tabs>
+      <w:spacing w:after="0" w:line="240" w:lineRule="auto"/>
+    </w:pPr>
+  </w:style>
+  <w:style w:type="character" w:customStyle="1" w:styleId="HeaderChar">
+    <w:name w:val="Header Char"/>
+    <w:basedOn w:val="DefaultParagraphFont"/>
+    <w:link w:val="Header"/>
+    <w:uiPriority w:val="99"/>
+    <w:semiHidden/>
+    <w:rsid w:val="00D25836"/>
+  </w:style>
+  <w:style w:type="paragraph" w:styleId="Footer">
+    <w:name w:val="footer"/>
+    <w:basedOn w:val="Normal"/>
+    <w:link w:val="FooterChar"/>
+    <w:uiPriority w:val="99"/>
+    <w:unhideWhenUsed/>
+    <w:rsid w:val="00D25836"/>
+    <w:pPr>
+      <w:tabs>
+        <w:tab w:val="center" w:pos="4680"/>
+        <w:tab w:val="right" w:pos="9360"/>
+      </w:tabs>
+      <w:spacing w:after="0" w:line="240" w:lineRule="auto"/>
+    </w:pPr>
+  </w:style>
+  <w:style w:type="character" w:customStyle="1" w:styleId="FooterChar">
+    <w:name w:val="Footer Char"/>
+    <w:basedOn w:val="DefaultParagraphFont"/>
+    <w:link w:val="Footer"/>
+    <w:uiPriority w:val="99"/>
+    <w:rsid w:val="00D25836"/>
+  </w:style>
 </w:styles>
 </file>
 

</xml_diff>

<commit_message>
Refactor code. Cập nhật báo cáo.
</commit_message>
<xml_diff>
--- a/0812515_0812527/Document/User manual.docx
+++ b/0812515_0812527/Document/User manual.docx
@@ -900,6 +900,15 @@
       <w:r>
         <w:rPr>
           <w:rFonts w:ascii="Times New Roman" w:hAnsi="Times New Roman" w:cs="Times New Roman"/>
+          <w:b/>
+          <w:sz w:val="26"/>
+          <w:szCs w:val="26"/>
+        </w:rPr>
+        <w:t xml:space="preserve"> </w:t>
+      </w:r>
+      <w:r>
+        <w:rPr>
+          <w:rFonts w:ascii="Times New Roman" w:hAnsi="Times New Roman" w:cs="Times New Roman"/>
           <w:sz w:val="26"/>
           <w:szCs w:val="26"/>
         </w:rPr>
@@ -921,6 +930,15 @@
           <w:sz w:val="26"/>
           <w:szCs w:val="26"/>
         </w:rPr>
+        <w:t xml:space="preserve">Super </w:t>
+      </w:r>
+      <w:r>
+        <w:rPr>
+          <w:rFonts w:ascii="Times New Roman" w:hAnsi="Times New Roman" w:cs="Times New Roman"/>
+          <w:b/>
+          <w:sz w:val="26"/>
+          <w:szCs w:val="26"/>
+        </w:rPr>
         <w:t>Mario</w:t>
       </w:r>
       <w:r>
@@ -1028,6 +1046,23 @@
           <w:szCs w:val="26"/>
         </w:rPr>
         <w:t xml:space="preserve"> và </w:t>
+      </w:r>
+      <w:r>
+        <w:rPr>
+          <w:rFonts w:ascii="Times New Roman" w:hAnsi="Times New Roman" w:cs="Times New Roman"/>
+          <w:b/>
+          <w:sz w:val="26"/>
+          <w:szCs w:val="26"/>
+        </w:rPr>
+        <w:t>Super</w:t>
+      </w:r>
+      <w:r>
+        <w:rPr>
+          <w:rFonts w:ascii="Times New Roman" w:hAnsi="Times New Roman" w:cs="Times New Roman"/>
+          <w:sz w:val="26"/>
+          <w:szCs w:val="26"/>
+        </w:rPr>
+        <w:t xml:space="preserve"> </w:t>
       </w:r>
       <w:r>
         <w:rPr>
@@ -1593,9 +1628,9 @@
         </w:rPr>
         <w:drawing>
           <wp:inline distT="0" distB="0" distL="0" distR="0">
-            <wp:extent cx="5943600" cy="4657687"/>
-            <wp:effectExtent l="19050" t="0" r="0" b="0"/>
-            <wp:docPr id="2" name="Picture 1"/>
+            <wp:extent cx="5953229" cy="4658400"/>
+            <wp:effectExtent l="19050" t="0" r="9421" b="0"/>
+            <wp:docPr id="16" name="Picture 16"/>
             <wp:cNvGraphicFramePr>
               <a:graphicFrameLocks xmlns:a="http://schemas.openxmlformats.org/drawingml/2006/main" noChangeAspect="1"/>
             </wp:cNvGraphicFramePr>
@@ -1603,7 +1638,7 @@
               <a:graphicData uri="http://schemas.openxmlformats.org/drawingml/2006/picture">
                 <pic:pic xmlns:pic="http://schemas.openxmlformats.org/drawingml/2006/picture">
                   <pic:nvPicPr>
-                    <pic:cNvPr id="0" name="Picture 1"/>
+                    <pic:cNvPr id="0" name="Picture 16"/>
                     <pic:cNvPicPr>
                       <a:picLocks noChangeAspect="1" noChangeArrowheads="1"/>
                     </pic:cNvPicPr>
@@ -1618,7 +1653,7 @@
                   <pic:spPr bwMode="auto">
                     <a:xfrm>
                       <a:off x="0" y="0"/>
-                      <a:ext cx="5943600" cy="4657687"/>
+                      <a:ext cx="5953229" cy="4658400"/>
                     </a:xfrm>
                     <a:prstGeom prst="rect">
                       <a:avLst/>
@@ -1891,99 +1926,6 @@
     <w:p>
       <w:pPr>
         <w:pStyle w:val="ListParagraph"/>
-        <w:numPr>
-          <w:ilvl w:val="0"/>
-          <w:numId w:val="11"/>
-        </w:numPr>
-        <w:rPr>
-          <w:rFonts w:ascii="Times New Roman" w:hAnsi="Times New Roman" w:cs="Times New Roman"/>
-          <w:sz w:val="26"/>
-          <w:szCs w:val="26"/>
-        </w:rPr>
-      </w:pPr>
-      <w:r>
-        <w:rPr>
-          <w:rFonts w:ascii="Times New Roman" w:hAnsi="Times New Roman" w:cs="Times New Roman"/>
-          <w:sz w:val="26"/>
-          <w:szCs w:val="26"/>
-        </w:rPr>
-        <w:t>Dùng để bắt đầu game</w:t>
-      </w:r>
-      <w:r>
-        <w:rPr>
-          <w:rFonts w:ascii="Times New Roman" w:hAnsi="Times New Roman" w:cs="Times New Roman"/>
-          <w:sz w:val="26"/>
-          <w:szCs w:val="26"/>
-        </w:rPr>
-        <w:t>, màn chơi là màn đầu tiên</w:t>
-      </w:r>
-      <w:r>
-        <w:rPr>
-          <w:rFonts w:ascii="Times New Roman" w:hAnsi="Times New Roman" w:cs="Times New Roman"/>
-          <w:sz w:val="26"/>
-          <w:szCs w:val="26"/>
-        </w:rPr>
-        <w:t>.</w:t>
-      </w:r>
-    </w:p>
-    <w:p>
-      <w:pPr>
-        <w:pStyle w:val="ListParagraph"/>
-        <w:numPr>
-          <w:ilvl w:val="0"/>
-          <w:numId w:val="11"/>
-        </w:numPr>
-        <w:rPr>
-          <w:rFonts w:ascii="Times New Roman" w:hAnsi="Times New Roman" w:cs="Times New Roman"/>
-          <w:sz w:val="26"/>
-          <w:szCs w:val="26"/>
-        </w:rPr>
-      </w:pPr>
-      <w:r>
-        <w:rPr>
-          <w:rFonts w:ascii="Times New Roman" w:hAnsi="Times New Roman" w:cs="Times New Roman"/>
-          <w:sz w:val="26"/>
-          <w:szCs w:val="26"/>
-        </w:rPr>
-        <w:t xml:space="preserve">Phần xử lý nằm trong lớp </w:t>
-      </w:r>
-      <w:r>
-        <w:rPr>
-          <w:rFonts w:ascii="Times New Roman" w:hAnsi="Times New Roman" w:cs="Times New Roman"/>
-          <w:color w:val="00B050"/>
-          <w:sz w:val="26"/>
-          <w:szCs w:val="26"/>
-        </w:rPr>
-        <w:t>Menu</w:t>
-      </w:r>
-      <w:r>
-        <w:rPr>
-          <w:rFonts w:ascii="Times New Roman" w:hAnsi="Times New Roman" w:cs="Times New Roman"/>
-          <w:sz w:val="26"/>
-          <w:szCs w:val="26"/>
-        </w:rPr>
-        <w:t>.</w:t>
-      </w:r>
-    </w:p>
-    <w:p>
-      <w:pPr>
-        <w:pStyle w:val="Heading2"/>
-        <w:rPr>
-          <w:rFonts w:ascii="Times New Roman" w:hAnsi="Times New Roman" w:cs="Times New Roman"/>
-          <w:sz w:val="26"/>
-        </w:rPr>
-      </w:pPr>
-      <w:r>
-        <w:rPr>
-          <w:rFonts w:ascii="Times New Roman" w:hAnsi="Times New Roman" w:cs="Times New Roman"/>
-          <w:sz w:val="26"/>
-        </w:rPr>
-        <w:t xml:space="preserve">Tính năng Load game: </w:t>
-      </w:r>
-    </w:p>
-    <w:p>
-      <w:pPr>
-        <w:pStyle w:val="ListParagraph"/>
         <w:ind w:left="0"/>
         <w:jc w:val="center"/>
         <w:rPr>
@@ -2001,9 +1943,9 @@
         </w:rPr>
         <w:drawing>
           <wp:inline distT="0" distB="0" distL="0" distR="0">
-            <wp:extent cx="5943600" cy="4657687"/>
+            <wp:extent cx="5943600" cy="4652592"/>
             <wp:effectExtent l="19050" t="0" r="0" b="0"/>
-            <wp:docPr id="3" name="Picture 4"/>
+            <wp:docPr id="11" name="Picture 10"/>
             <wp:cNvGraphicFramePr>
               <a:graphicFrameLocks xmlns:a="http://schemas.openxmlformats.org/drawingml/2006/main" noChangeAspect="1"/>
             </wp:cNvGraphicFramePr>
@@ -2011,7 +1953,7 @@
               <a:graphicData uri="http://schemas.openxmlformats.org/drawingml/2006/picture">
                 <pic:pic xmlns:pic="http://schemas.openxmlformats.org/drawingml/2006/picture">
                   <pic:nvPicPr>
-                    <pic:cNvPr id="0" name="Picture 4"/>
+                    <pic:cNvPr id="0" name="Picture 10"/>
                     <pic:cNvPicPr>
                       <a:picLocks noChangeAspect="1" noChangeArrowheads="1"/>
                     </pic:cNvPicPr>
@@ -2026,7 +1968,7 @@
                   <pic:spPr bwMode="auto">
                     <a:xfrm>
                       <a:off x="0" y="0"/>
-                      <a:ext cx="5943600" cy="4657687"/>
+                      <a:ext cx="5943600" cy="4652592"/>
                     </a:xfrm>
                     <a:prstGeom prst="rect">
                       <a:avLst/>
@@ -2053,6 +1995,177 @@
           <w:ilvl w:val="0"/>
           <w:numId w:val="11"/>
         </w:numPr>
+        <w:rPr>
+          <w:rFonts w:ascii="Times New Roman" w:hAnsi="Times New Roman" w:cs="Times New Roman"/>
+          <w:sz w:val="26"/>
+          <w:szCs w:val="26"/>
+        </w:rPr>
+      </w:pPr>
+      <w:r>
+        <w:rPr>
+          <w:rFonts w:ascii="Times New Roman" w:hAnsi="Times New Roman" w:cs="Times New Roman"/>
+          <w:sz w:val="26"/>
+          <w:szCs w:val="26"/>
+        </w:rPr>
+        <w:t>Dùng để bắt đầu game</w:t>
+      </w:r>
+      <w:r>
+        <w:rPr>
+          <w:rFonts w:ascii="Times New Roman" w:hAnsi="Times New Roman" w:cs="Times New Roman"/>
+          <w:sz w:val="26"/>
+          <w:szCs w:val="26"/>
+        </w:rPr>
+        <w:t>, màn chơi là màn đầu tiên</w:t>
+      </w:r>
+      <w:r>
+        <w:rPr>
+          <w:rFonts w:ascii="Times New Roman" w:hAnsi="Times New Roman" w:cs="Times New Roman"/>
+          <w:sz w:val="26"/>
+          <w:szCs w:val="26"/>
+        </w:rPr>
+        <w:t>.</w:t>
+      </w:r>
+    </w:p>
+    <w:p>
+      <w:pPr>
+        <w:pStyle w:val="ListParagraph"/>
+        <w:numPr>
+          <w:ilvl w:val="0"/>
+          <w:numId w:val="11"/>
+        </w:numPr>
+        <w:rPr>
+          <w:rFonts w:ascii="Times New Roman" w:hAnsi="Times New Roman" w:cs="Times New Roman"/>
+          <w:sz w:val="26"/>
+          <w:szCs w:val="26"/>
+        </w:rPr>
+      </w:pPr>
+      <w:r>
+        <w:rPr>
+          <w:rFonts w:ascii="Times New Roman" w:hAnsi="Times New Roman" w:cs="Times New Roman"/>
+          <w:sz w:val="26"/>
+          <w:szCs w:val="26"/>
+        </w:rPr>
+        <w:t xml:space="preserve">Phần xử lý nằm trong lớp </w:t>
+      </w:r>
+      <w:r>
+        <w:rPr>
+          <w:rFonts w:ascii="Times New Roman" w:hAnsi="Times New Roman" w:cs="Times New Roman"/>
+          <w:color w:val="00B050"/>
+          <w:sz w:val="26"/>
+          <w:szCs w:val="26"/>
+        </w:rPr>
+        <w:t>Menu</w:t>
+      </w:r>
+      <w:r>
+        <w:rPr>
+          <w:rFonts w:ascii="Times New Roman" w:hAnsi="Times New Roman" w:cs="Times New Roman"/>
+          <w:sz w:val="26"/>
+          <w:szCs w:val="26"/>
+        </w:rPr>
+        <w:t>.</w:t>
+      </w:r>
+    </w:p>
+    <w:p>
+      <w:pPr>
+        <w:pStyle w:val="Heading2"/>
+        <w:rPr>
+          <w:rFonts w:ascii="Times New Roman" w:hAnsi="Times New Roman" w:cs="Times New Roman"/>
+          <w:sz w:val="26"/>
+        </w:rPr>
+      </w:pPr>
+      <w:r>
+        <w:rPr>
+          <w:rFonts w:ascii="Times New Roman" w:hAnsi="Times New Roman" w:cs="Times New Roman"/>
+          <w:sz w:val="26"/>
+        </w:rPr>
+        <w:lastRenderedPageBreak/>
+        <w:t xml:space="preserve">Tính năng Load game: </w:t>
+      </w:r>
+    </w:p>
+    <w:p>
+      <w:pPr>
+        <w:pStyle w:val="ListParagraph"/>
+        <w:ind w:left="0"/>
+        <w:jc w:val="center"/>
+        <w:rPr>
+          <w:rFonts w:ascii="Times New Roman" w:hAnsi="Times New Roman" w:cs="Times New Roman"/>
+          <w:sz w:val="26"/>
+          <w:szCs w:val="26"/>
+        </w:rPr>
+      </w:pPr>
+      <w:r>
+        <w:rPr>
+          <w:rFonts w:ascii="Times New Roman" w:hAnsi="Times New Roman" w:cs="Times New Roman"/>
+          <w:noProof/>
+          <w:sz w:val="26"/>
+          <w:szCs w:val="26"/>
+        </w:rPr>
+        <w:drawing>
+          <wp:inline distT="0" distB="0" distL="0" distR="0">
+            <wp:extent cx="5943600" cy="4652591"/>
+            <wp:effectExtent l="19050" t="0" r="0" b="0"/>
+            <wp:docPr id="13" name="Picture 13"/>
+            <wp:cNvGraphicFramePr>
+              <a:graphicFrameLocks xmlns:a="http://schemas.openxmlformats.org/drawingml/2006/main" noChangeAspect="1"/>
+            </wp:cNvGraphicFramePr>
+            <a:graphic xmlns:a="http://schemas.openxmlformats.org/drawingml/2006/main">
+              <a:graphicData uri="http://schemas.openxmlformats.org/drawingml/2006/picture">
+                <pic:pic xmlns:pic="http://schemas.openxmlformats.org/drawingml/2006/picture">
+                  <pic:nvPicPr>
+                    <pic:cNvPr id="0" name="Picture 13"/>
+                    <pic:cNvPicPr>
+                      <a:picLocks noChangeAspect="1" noChangeArrowheads="1"/>
+                    </pic:cNvPicPr>
+                  </pic:nvPicPr>
+                  <pic:blipFill>
+                    <a:blip r:embed="rId11"/>
+                    <a:srcRect/>
+                    <a:stretch>
+                      <a:fillRect/>
+                    </a:stretch>
+                  </pic:blipFill>
+                  <pic:spPr bwMode="auto">
+                    <a:xfrm>
+                      <a:off x="0" y="0"/>
+                      <a:ext cx="5943600" cy="4652591"/>
+                    </a:xfrm>
+                    <a:prstGeom prst="rect">
+                      <a:avLst/>
+                    </a:prstGeom>
+                    <a:noFill/>
+                    <a:ln w="9525">
+                      <a:noFill/>
+                      <a:miter lim="800000"/>
+                      <a:headEnd/>
+                      <a:tailEnd/>
+                    </a:ln>
+                  </pic:spPr>
+                </pic:pic>
+              </a:graphicData>
+            </a:graphic>
+          </wp:inline>
+        </w:drawing>
+      </w:r>
+    </w:p>
+    <w:p>
+      <w:pPr>
+        <w:pStyle w:val="ListParagraph"/>
+        <w:ind w:left="0"/>
+        <w:jc w:val="center"/>
+        <w:rPr>
+          <w:rFonts w:ascii="Times New Roman" w:hAnsi="Times New Roman" w:cs="Times New Roman"/>
+          <w:sz w:val="26"/>
+          <w:szCs w:val="26"/>
+        </w:rPr>
+      </w:pPr>
+    </w:p>
+    <w:p>
+      <w:pPr>
+        <w:pStyle w:val="ListParagraph"/>
+        <w:numPr>
+          <w:ilvl w:val="0"/>
+          <w:numId w:val="11"/>
+        </w:numPr>
         <w:jc w:val="both"/>
         <w:rPr>
           <w:rFonts w:ascii="Times New Roman" w:hAnsi="Times New Roman" w:cs="Times New Roman"/>
@@ -2260,217 +2373,217 @@
           <w:rFonts w:ascii="Times New Roman" w:hAnsi="Times New Roman" w:cs="Times New Roman"/>
           <w:sz w:val="26"/>
         </w:rPr>
+        <w:t xml:space="preserve">Tính Năng </w:t>
+      </w:r>
+      <w:r>
+        <w:rPr>
+          <w:rFonts w:ascii="Times New Roman" w:hAnsi="Times New Roman" w:cs="Times New Roman"/>
+          <w:sz w:val="26"/>
+        </w:rPr>
+        <w:t>Mute</w:t>
+      </w:r>
+      <w:r>
+        <w:rPr>
+          <w:rFonts w:ascii="Times New Roman" w:hAnsi="Times New Roman" w:cs="Times New Roman"/>
+          <w:sz w:val="26"/>
+        </w:rPr>
+        <w:t>:</w:t>
+      </w:r>
+    </w:p>
+    <w:p>
+      <w:pPr>
+        <w:pStyle w:val="ListParagraph"/>
+        <w:numPr>
+          <w:ilvl w:val="0"/>
+          <w:numId w:val="14"/>
+        </w:numPr>
+        <w:jc w:val="both"/>
+        <w:rPr>
+          <w:rFonts w:ascii="Times New Roman" w:hAnsi="Times New Roman" w:cs="Times New Roman"/>
+          <w:sz w:val="26"/>
+          <w:szCs w:val="26"/>
+        </w:rPr>
+      </w:pPr>
+      <w:r>
+        <w:rPr>
+          <w:rFonts w:ascii="Times New Roman" w:hAnsi="Times New Roman" w:cs="Times New Roman"/>
+          <w:sz w:val="26"/>
+          <w:szCs w:val="26"/>
+        </w:rPr>
+        <w:t>Dùng để tùy chỉnh âm thanh. Có thể bật âm thanh, hoặc tắt âm thanh.</w:t>
+      </w:r>
+    </w:p>
+    <w:p>
+      <w:pPr>
+        <w:pStyle w:val="ListParagraph"/>
+        <w:numPr>
+          <w:ilvl w:val="0"/>
+          <w:numId w:val="14"/>
+        </w:numPr>
+        <w:jc w:val="both"/>
+        <w:rPr>
+          <w:rFonts w:ascii="Times New Roman" w:hAnsi="Times New Roman" w:cs="Times New Roman"/>
+          <w:sz w:val="26"/>
+          <w:szCs w:val="26"/>
+        </w:rPr>
+      </w:pPr>
+      <w:r>
+        <w:rPr>
+          <w:rFonts w:ascii="Times New Roman" w:hAnsi="Times New Roman" w:cs="Times New Roman"/>
+          <w:sz w:val="26"/>
+          <w:szCs w:val="26"/>
+        </w:rPr>
+        <w:t xml:space="preserve">Phần xử lý nằm trong lớp </w:t>
+      </w:r>
+      <w:r>
+        <w:rPr>
+          <w:rFonts w:ascii="Times New Roman" w:hAnsi="Times New Roman" w:cs="Times New Roman"/>
+          <w:color w:val="00B050"/>
+          <w:sz w:val="26"/>
+          <w:szCs w:val="26"/>
+        </w:rPr>
+        <w:t>Menu</w:t>
+      </w:r>
+      <w:r>
+        <w:rPr>
+          <w:rFonts w:ascii="Times New Roman" w:hAnsi="Times New Roman" w:cs="Times New Roman"/>
+          <w:sz w:val="26"/>
+          <w:szCs w:val="26"/>
+        </w:rPr>
+        <w:t>.</w:t>
+      </w:r>
+    </w:p>
+    <w:p>
+      <w:pPr>
+        <w:pStyle w:val="Heading2"/>
+        <w:rPr>
+          <w:rFonts w:ascii="Times New Roman" w:hAnsi="Times New Roman" w:cs="Times New Roman"/>
+          <w:sz w:val="26"/>
+        </w:rPr>
+      </w:pPr>
+      <w:r>
+        <w:rPr>
+          <w:rFonts w:ascii="Times New Roman" w:hAnsi="Times New Roman" w:cs="Times New Roman"/>
+          <w:sz w:val="26"/>
+        </w:rPr>
+        <w:t xml:space="preserve">Tính Năng </w:t>
+      </w:r>
+      <w:r>
+        <w:rPr>
+          <w:rFonts w:ascii="Times New Roman" w:hAnsi="Times New Roman" w:cs="Times New Roman"/>
+          <w:sz w:val="26"/>
+        </w:rPr>
+        <w:t>Exit</w:t>
+      </w:r>
+      <w:r>
+        <w:rPr>
+          <w:rFonts w:ascii="Times New Roman" w:hAnsi="Times New Roman" w:cs="Times New Roman"/>
+          <w:sz w:val="26"/>
+        </w:rPr>
+        <w:t>:</w:t>
+      </w:r>
+    </w:p>
+    <w:p>
+      <w:pPr>
+        <w:pStyle w:val="ListParagraph"/>
+        <w:numPr>
+          <w:ilvl w:val="0"/>
+          <w:numId w:val="14"/>
+        </w:numPr>
+        <w:jc w:val="both"/>
+        <w:rPr>
+          <w:rFonts w:ascii="Times New Roman" w:hAnsi="Times New Roman" w:cs="Times New Roman"/>
+          <w:sz w:val="26"/>
+          <w:szCs w:val="26"/>
+        </w:rPr>
+      </w:pPr>
+      <w:r>
+        <w:rPr>
+          <w:rFonts w:ascii="Times New Roman" w:hAnsi="Times New Roman" w:cs="Times New Roman"/>
+          <w:sz w:val="26"/>
+          <w:szCs w:val="26"/>
+        </w:rPr>
+        <w:t>Dùng để thoát chương trình.</w:t>
+      </w:r>
+    </w:p>
+    <w:p>
+      <w:pPr>
+        <w:pStyle w:val="ListParagraph"/>
+        <w:numPr>
+          <w:ilvl w:val="0"/>
+          <w:numId w:val="14"/>
+        </w:numPr>
+        <w:jc w:val="both"/>
+        <w:rPr>
+          <w:rFonts w:ascii="Times New Roman" w:hAnsi="Times New Roman" w:cs="Times New Roman"/>
+          <w:sz w:val="26"/>
+          <w:szCs w:val="26"/>
+        </w:rPr>
+      </w:pPr>
+      <w:r>
+        <w:rPr>
+          <w:rFonts w:ascii="Times New Roman" w:hAnsi="Times New Roman" w:cs="Times New Roman"/>
+          <w:sz w:val="26"/>
+          <w:szCs w:val="26"/>
+        </w:rPr>
+        <w:t xml:space="preserve">Phần xử lý nằm trong lớp </w:t>
+      </w:r>
+      <w:r>
+        <w:rPr>
+          <w:rFonts w:ascii="Times New Roman" w:hAnsi="Times New Roman" w:cs="Times New Roman"/>
+          <w:color w:val="00B050"/>
+          <w:sz w:val="26"/>
+          <w:szCs w:val="26"/>
+        </w:rPr>
+        <w:t>Menu</w:t>
+      </w:r>
+      <w:r>
+        <w:rPr>
+          <w:rFonts w:ascii="Times New Roman" w:hAnsi="Times New Roman" w:cs="Times New Roman"/>
+          <w:sz w:val="26"/>
+          <w:szCs w:val="26"/>
+        </w:rPr>
+        <w:t>.</w:t>
+      </w:r>
+    </w:p>
+    <w:p>
+      <w:pPr>
+        <w:pStyle w:val="Heading1"/>
+        <w:rPr>
+          <w:rFonts w:ascii="Times New Roman" w:hAnsi="Times New Roman" w:cs="Times New Roman"/>
+          <w:sz w:val="26"/>
+          <w:szCs w:val="26"/>
+        </w:rPr>
+      </w:pPr>
+      <w:r>
+        <w:rPr>
+          <w:rFonts w:ascii="Times New Roman" w:hAnsi="Times New Roman" w:cs="Times New Roman"/>
+          <w:sz w:val="26"/>
+          <w:szCs w:val="26"/>
+        </w:rPr>
         <w:lastRenderedPageBreak/>
-        <w:t xml:space="preserve">Tính Năng </w:t>
-      </w:r>
-      <w:r>
-        <w:rPr>
-          <w:rFonts w:ascii="Times New Roman" w:hAnsi="Times New Roman" w:cs="Times New Roman"/>
-          <w:sz w:val="26"/>
-        </w:rPr>
-        <w:t>Mute</w:t>
-      </w:r>
-      <w:r>
-        <w:rPr>
-          <w:rFonts w:ascii="Times New Roman" w:hAnsi="Times New Roman" w:cs="Times New Roman"/>
-          <w:sz w:val="26"/>
+        <w:t>Các Kỹ Thuật Đặc Biệ</w:t>
+      </w:r>
+      <w:r>
+        <w:rPr>
+          <w:rFonts w:ascii="Times New Roman" w:hAnsi="Times New Roman" w:cs="Times New Roman"/>
+          <w:sz w:val="26"/>
+          <w:szCs w:val="26"/>
+        </w:rPr>
+        <w:t>t Dùng Cho Game</w:t>
+      </w:r>
+      <w:r>
+        <w:rPr>
+          <w:rFonts w:ascii="Times New Roman" w:hAnsi="Times New Roman" w:cs="Times New Roman"/>
+          <w:sz w:val="26"/>
+          <w:szCs w:val="26"/>
         </w:rPr>
         <w:t>:</w:t>
       </w:r>
     </w:p>
     <w:p>
       <w:pPr>
-        <w:pStyle w:val="ListParagraph"/>
-        <w:numPr>
-          <w:ilvl w:val="0"/>
-          <w:numId w:val="14"/>
-        </w:numPr>
-        <w:jc w:val="both"/>
-        <w:rPr>
-          <w:rFonts w:ascii="Times New Roman" w:hAnsi="Times New Roman" w:cs="Times New Roman"/>
-          <w:sz w:val="26"/>
-          <w:szCs w:val="26"/>
-        </w:rPr>
-      </w:pPr>
-      <w:r>
-        <w:rPr>
-          <w:rFonts w:ascii="Times New Roman" w:hAnsi="Times New Roman" w:cs="Times New Roman"/>
-          <w:sz w:val="26"/>
-          <w:szCs w:val="26"/>
-        </w:rPr>
-        <w:t>Dùng để tùy chỉnh âm thanh. Có thể bật âm thanh, hoặc tắt âm thanh.</w:t>
-      </w:r>
-    </w:p>
-    <w:p>
-      <w:pPr>
-        <w:pStyle w:val="ListParagraph"/>
-        <w:numPr>
-          <w:ilvl w:val="0"/>
-          <w:numId w:val="14"/>
-        </w:numPr>
-        <w:jc w:val="both"/>
-        <w:rPr>
-          <w:rFonts w:ascii="Times New Roman" w:hAnsi="Times New Roman" w:cs="Times New Roman"/>
-          <w:sz w:val="26"/>
-          <w:szCs w:val="26"/>
-        </w:rPr>
-      </w:pPr>
-      <w:r>
-        <w:rPr>
-          <w:rFonts w:ascii="Times New Roman" w:hAnsi="Times New Roman" w:cs="Times New Roman"/>
-          <w:sz w:val="26"/>
-          <w:szCs w:val="26"/>
-        </w:rPr>
-        <w:t xml:space="preserve">Phần xử lý nằm trong lớp </w:t>
-      </w:r>
-      <w:r>
-        <w:rPr>
-          <w:rFonts w:ascii="Times New Roman" w:hAnsi="Times New Roman" w:cs="Times New Roman"/>
-          <w:color w:val="00B050"/>
-          <w:sz w:val="26"/>
-          <w:szCs w:val="26"/>
-        </w:rPr>
-        <w:t>Menu</w:t>
-      </w:r>
-      <w:r>
-        <w:rPr>
-          <w:rFonts w:ascii="Times New Roman" w:hAnsi="Times New Roman" w:cs="Times New Roman"/>
-          <w:sz w:val="26"/>
-          <w:szCs w:val="26"/>
-        </w:rPr>
-        <w:t>.</w:t>
-      </w:r>
-    </w:p>
-    <w:p>
-      <w:pPr>
         <w:pStyle w:val="Heading2"/>
-        <w:rPr>
-          <w:rFonts w:ascii="Times New Roman" w:hAnsi="Times New Roman" w:cs="Times New Roman"/>
-          <w:sz w:val="26"/>
-        </w:rPr>
-      </w:pPr>
-      <w:r>
-        <w:rPr>
-          <w:rFonts w:ascii="Times New Roman" w:hAnsi="Times New Roman" w:cs="Times New Roman"/>
-          <w:sz w:val="26"/>
-        </w:rPr>
-        <w:t xml:space="preserve">Tính Năng </w:t>
-      </w:r>
-      <w:r>
-        <w:rPr>
-          <w:rFonts w:ascii="Times New Roman" w:hAnsi="Times New Roman" w:cs="Times New Roman"/>
-          <w:sz w:val="26"/>
-        </w:rPr>
-        <w:t>Exit</w:t>
-      </w:r>
-      <w:r>
-        <w:rPr>
-          <w:rFonts w:ascii="Times New Roman" w:hAnsi="Times New Roman" w:cs="Times New Roman"/>
-          <w:sz w:val="26"/>
-        </w:rPr>
-        <w:t>:</w:t>
-      </w:r>
-    </w:p>
-    <w:p>
-      <w:pPr>
-        <w:pStyle w:val="ListParagraph"/>
-        <w:numPr>
-          <w:ilvl w:val="0"/>
-          <w:numId w:val="14"/>
-        </w:numPr>
-        <w:jc w:val="both"/>
-        <w:rPr>
-          <w:rFonts w:ascii="Times New Roman" w:hAnsi="Times New Roman" w:cs="Times New Roman"/>
-          <w:sz w:val="26"/>
-          <w:szCs w:val="26"/>
-        </w:rPr>
-      </w:pPr>
-      <w:r>
-        <w:rPr>
-          <w:rFonts w:ascii="Times New Roman" w:hAnsi="Times New Roman" w:cs="Times New Roman"/>
-          <w:sz w:val="26"/>
-          <w:szCs w:val="26"/>
-        </w:rPr>
-        <w:t>Dùng để thoát chương trình.</w:t>
-      </w:r>
-    </w:p>
-    <w:p>
-      <w:pPr>
-        <w:pStyle w:val="ListParagraph"/>
-        <w:numPr>
-          <w:ilvl w:val="0"/>
-          <w:numId w:val="14"/>
-        </w:numPr>
-        <w:jc w:val="both"/>
-        <w:rPr>
-          <w:rFonts w:ascii="Times New Roman" w:hAnsi="Times New Roman" w:cs="Times New Roman"/>
-          <w:sz w:val="26"/>
-          <w:szCs w:val="26"/>
-        </w:rPr>
-      </w:pPr>
-      <w:r>
-        <w:rPr>
-          <w:rFonts w:ascii="Times New Roman" w:hAnsi="Times New Roman" w:cs="Times New Roman"/>
-          <w:sz w:val="26"/>
-          <w:szCs w:val="26"/>
-        </w:rPr>
-        <w:t xml:space="preserve">Phần xử lý nằm trong lớp </w:t>
-      </w:r>
-      <w:r>
-        <w:rPr>
-          <w:rFonts w:ascii="Times New Roman" w:hAnsi="Times New Roman" w:cs="Times New Roman"/>
-          <w:color w:val="00B050"/>
-          <w:sz w:val="26"/>
-          <w:szCs w:val="26"/>
-        </w:rPr>
-        <w:t>Menu</w:t>
-      </w:r>
-      <w:r>
-        <w:rPr>
-          <w:rFonts w:ascii="Times New Roman" w:hAnsi="Times New Roman" w:cs="Times New Roman"/>
-          <w:sz w:val="26"/>
-          <w:szCs w:val="26"/>
-        </w:rPr>
-        <w:t>.</w:t>
-      </w:r>
-    </w:p>
-    <w:p>
-      <w:pPr>
-        <w:pStyle w:val="Heading1"/>
-        <w:rPr>
-          <w:rFonts w:ascii="Times New Roman" w:hAnsi="Times New Roman" w:cs="Times New Roman"/>
-          <w:sz w:val="26"/>
-          <w:szCs w:val="26"/>
-        </w:rPr>
-      </w:pPr>
-      <w:r>
-        <w:rPr>
-          <w:rFonts w:ascii="Times New Roman" w:hAnsi="Times New Roman" w:cs="Times New Roman"/>
-          <w:sz w:val="26"/>
-          <w:szCs w:val="26"/>
-        </w:rPr>
-        <w:t>Các Kỹ Thuật Đặc Biệ</w:t>
-      </w:r>
-      <w:r>
-        <w:rPr>
-          <w:rFonts w:ascii="Times New Roman" w:hAnsi="Times New Roman" w:cs="Times New Roman"/>
-          <w:sz w:val="26"/>
-          <w:szCs w:val="26"/>
-        </w:rPr>
-        <w:t>t Dùng Cho Game</w:t>
-      </w:r>
-      <w:r>
-        <w:rPr>
-          <w:rFonts w:ascii="Times New Roman" w:hAnsi="Times New Roman" w:cs="Times New Roman"/>
-          <w:sz w:val="26"/>
-          <w:szCs w:val="26"/>
-        </w:rPr>
-        <w:t>:</w:t>
-      </w:r>
-    </w:p>
-    <w:p>
-      <w:pPr>
-        <w:pStyle w:val="Heading2"/>
         <w:numPr>
           <w:ilvl w:val="0"/>
           <w:numId w:val="15"/>
@@ -2494,13 +2607,6 @@
           <w:sz w:val="26"/>
         </w:rPr>
         <w:t xml:space="preserve"> (100%)</w:t>
-      </w:r>
-      <w:r>
-        <w:rPr>
-          <w:rFonts w:ascii="Times New Roman" w:hAnsi="Times New Roman" w:cs="Times New Roman"/>
-          <w:sz w:val="26"/>
-        </w:rPr>
-        <w:t>:</w:t>
       </w:r>
     </w:p>
     <w:p>
@@ -2567,7 +2673,7 @@
                     </pic:cNvPicPr>
                   </pic:nvPicPr>
                   <pic:blipFill>
-                    <a:blip r:embed="rId11"/>
+                    <a:blip r:embed="rId12"/>
                     <a:srcRect/>
                     <a:stretch>
                       <a:fillRect/>
@@ -2828,28 +2934,33 @@
     <w:p>
       <w:pPr>
         <w:pStyle w:val="Heading2"/>
-        <w:rPr>
-          <w:rFonts w:ascii="Times New Roman" w:eastAsia="Times New Roman" w:hAnsi="Times New Roman" w:cs="Times New Roman"/>
-          <w:sz w:val="26"/>
-        </w:rPr>
-      </w:pPr>
-      <w:r>
-        <w:rPr>
-          <w:rFonts w:ascii="Times New Roman" w:eastAsia="Times New Roman" w:hAnsi="Times New Roman" w:cs="Times New Roman"/>
+        <w:numPr>
+          <w:ilvl w:val="0"/>
+          <w:numId w:val="15"/>
+        </w:numPr>
+        <w:ind w:left="1134"/>
+        <w:rPr>
+          <w:rFonts w:ascii="Times New Roman" w:hAnsi="Times New Roman" w:cs="Times New Roman"/>
+          <w:sz w:val="26"/>
+        </w:rPr>
+      </w:pPr>
+      <w:r>
+        <w:rPr>
+          <w:rFonts w:ascii="Times New Roman" w:hAnsi="Times New Roman" w:cs="Times New Roman"/>
           <w:sz w:val="26"/>
         </w:rPr>
         <w:t>Hướng dẫn c</w:t>
       </w:r>
       <w:r>
         <w:rPr>
-          <w:rFonts w:ascii="Times New Roman" w:eastAsia="Times New Roman" w:hAnsi="Times New Roman" w:cs="Times New Roman"/>
+          <w:rFonts w:ascii="Times New Roman" w:hAnsi="Times New Roman" w:cs="Times New Roman"/>
           <w:sz w:val="26"/>
         </w:rPr>
         <w:t>ách điều khiển nhân vật</w:t>
       </w:r>
       <w:r>
         <w:rPr>
-          <w:rFonts w:ascii="Times New Roman" w:eastAsia="Times New Roman" w:hAnsi="Times New Roman" w:cs="Times New Roman"/>
+          <w:rFonts w:ascii="Times New Roman" w:hAnsi="Times New Roman" w:cs="Times New Roman"/>
           <w:sz w:val="26"/>
         </w:rPr>
         <w:t xml:space="preserve"> (100%)</w:t>
@@ -2914,7 +3025,7 @@
                     </pic:cNvPicPr>
                   </pic:nvPicPr>
                   <pic:blipFill>
-                    <a:blip r:embed="rId12"/>
+                    <a:blip r:embed="rId13"/>
                     <a:srcRect/>
                     <a:stretch>
                       <a:fillRect/>
@@ -2979,7 +3090,7 @@
                     </pic:cNvPicPr>
                   </pic:nvPicPr>
                   <pic:blipFill>
-                    <a:blip r:embed="rId13"/>
+                    <a:blip r:embed="rId14"/>
                     <a:srcRect/>
                     <a:stretch>
                       <a:fillRect/>
@@ -3047,7 +3158,14 @@
           <w:rFonts w:ascii="Times New Roman" w:hAnsi="Times New Roman" w:cs="Times New Roman"/>
           <w:sz w:val="26"/>
         </w:rPr>
-        <w:t>Thiết kế file XML lưu thông tin người chơi:</w:t>
+        <w:t>Thiết kế file XML lưu thông tin ngườ</w:t>
+      </w:r>
+      <w:r>
+        <w:rPr>
+          <w:rFonts w:ascii="Times New Roman" w:hAnsi="Times New Roman" w:cs="Times New Roman"/>
+          <w:sz w:val="26"/>
+        </w:rPr>
+        <w:t>i chơi</w:t>
       </w:r>
     </w:p>
     <w:p>
@@ -3087,7 +3205,287 @@
           <w:rFonts w:ascii="Times New Roman" w:eastAsia="Times New Roman" w:hAnsi="Times New Roman" w:cs="Times New Roman"/>
           <w:sz w:val="26"/>
         </w:rPr>
-        <w:t>Thiết kế thanh HP cho nhân vật.</w:t>
+        <w:t>Thiết kế thanh HP cho nhân vật</w:t>
+      </w:r>
+      <w:r>
+        <w:rPr>
+          <w:rFonts w:ascii="Times New Roman" w:eastAsia="Times New Roman" w:hAnsi="Times New Roman" w:cs="Times New Roman"/>
+          <w:sz w:val="26"/>
+        </w:rPr>
+        <w:t xml:space="preserve"> (100%)</w:t>
+      </w:r>
+    </w:p>
+    <w:p>
+      <w:pPr>
+        <w:pStyle w:val="ListParagraph"/>
+        <w:numPr>
+          <w:ilvl w:val="0"/>
+          <w:numId w:val="14"/>
+        </w:numPr>
+        <w:jc w:val="both"/>
+        <w:rPr>
+          <w:rFonts w:ascii="Times New Roman" w:hAnsi="Times New Roman" w:cs="Times New Roman"/>
+          <w:sz w:val="26"/>
+          <w:szCs w:val="26"/>
+        </w:rPr>
+      </w:pPr>
+      <w:r>
+        <w:rPr>
+          <w:rFonts w:ascii="Times New Roman" w:hAnsi="Times New Roman" w:cs="Times New Roman"/>
+          <w:sz w:val="26"/>
+          <w:szCs w:val="26"/>
+        </w:rPr>
+        <w:t>Thanh HP thể hiện Hit point hiện tại của nhân vật.</w:t>
+      </w:r>
+    </w:p>
+    <w:p>
+      <w:pPr>
+        <w:jc w:val="center"/>
+      </w:pPr>
+      <w:r>
+        <w:rPr>
+          <w:noProof/>
+        </w:rPr>
+        <w:drawing>
+          <wp:inline distT="0" distB="0" distL="0" distR="0">
+            <wp:extent cx="4460875" cy="198755"/>
+            <wp:effectExtent l="19050" t="0" r="0" b="0"/>
+            <wp:docPr id="7" name="Picture 6"/>
+            <wp:cNvGraphicFramePr>
+              <a:graphicFrameLocks xmlns:a="http://schemas.openxmlformats.org/drawingml/2006/main" noChangeAspect="1"/>
+            </wp:cNvGraphicFramePr>
+            <a:graphic xmlns:a="http://schemas.openxmlformats.org/drawingml/2006/main">
+              <a:graphicData uri="http://schemas.openxmlformats.org/drawingml/2006/picture">
+                <pic:pic xmlns:pic="http://schemas.openxmlformats.org/drawingml/2006/picture">
+                  <pic:nvPicPr>
+                    <pic:cNvPr id="0" name="Picture 6"/>
+                    <pic:cNvPicPr>
+                      <a:picLocks noChangeAspect="1" noChangeArrowheads="1"/>
+                    </pic:cNvPicPr>
+                  </pic:nvPicPr>
+                  <pic:blipFill>
+                    <a:blip r:embed="rId15"/>
+                    <a:srcRect/>
+                    <a:stretch>
+                      <a:fillRect/>
+                    </a:stretch>
+                  </pic:blipFill>
+                  <pic:spPr bwMode="auto">
+                    <a:xfrm>
+                      <a:off x="0" y="0"/>
+                      <a:ext cx="4460875" cy="198755"/>
+                    </a:xfrm>
+                    <a:prstGeom prst="rect">
+                      <a:avLst/>
+                    </a:prstGeom>
+                    <a:noFill/>
+                    <a:ln w="9525">
+                      <a:noFill/>
+                      <a:miter lim="800000"/>
+                      <a:headEnd/>
+                      <a:tailEnd/>
+                    </a:ln>
+                  </pic:spPr>
+                </pic:pic>
+              </a:graphicData>
+            </a:graphic>
+          </wp:inline>
+        </w:drawing>
+      </w:r>
+    </w:p>
+    <w:p>
+      <w:pPr>
+        <w:pStyle w:val="ListParagraph"/>
+        <w:numPr>
+          <w:ilvl w:val="0"/>
+          <w:numId w:val="14"/>
+        </w:numPr>
+        <w:jc w:val="both"/>
+        <w:rPr>
+          <w:rFonts w:ascii="Times New Roman" w:hAnsi="Times New Roman" w:cs="Times New Roman"/>
+          <w:sz w:val="26"/>
+          <w:szCs w:val="26"/>
+        </w:rPr>
+      </w:pPr>
+      <w:r>
+        <w:rPr>
+          <w:rFonts w:ascii="Times New Roman" w:hAnsi="Times New Roman" w:cs="Times New Roman"/>
+          <w:sz w:val="26"/>
+          <w:szCs w:val="26"/>
+        </w:rPr>
+        <w:t xml:space="preserve">Khi </w:t>
+      </w:r>
+      <w:r>
+        <w:rPr>
+          <w:rFonts w:ascii="Times New Roman" w:hAnsi="Times New Roman" w:cs="Times New Roman"/>
+          <w:sz w:val="26"/>
+          <w:szCs w:val="26"/>
+        </w:rPr>
+        <w:t xml:space="preserve">nhân vật </w:t>
+      </w:r>
+      <w:r>
+        <w:rPr>
+          <w:rFonts w:ascii="Times New Roman" w:hAnsi="Times New Roman" w:cs="Times New Roman"/>
+          <w:sz w:val="26"/>
+          <w:szCs w:val="26"/>
+        </w:rPr>
+        <w:t>đụng trúng quái vật, thanh HP sẽ giảm dần.</w:t>
+      </w:r>
+    </w:p>
+    <w:p>
+      <w:pPr>
+        <w:jc w:val="center"/>
+      </w:pPr>
+      <w:r>
+        <w:rPr>
+          <w:noProof/>
+        </w:rPr>
+        <w:drawing>
+          <wp:inline distT="0" distB="0" distL="0" distR="0">
+            <wp:extent cx="4445000" cy="191135"/>
+            <wp:effectExtent l="19050" t="0" r="0" b="0"/>
+            <wp:docPr id="8" name="Picture 7"/>
+            <wp:cNvGraphicFramePr>
+              <a:graphicFrameLocks xmlns:a="http://schemas.openxmlformats.org/drawingml/2006/main" noChangeAspect="1"/>
+            </wp:cNvGraphicFramePr>
+            <a:graphic xmlns:a="http://schemas.openxmlformats.org/drawingml/2006/main">
+              <a:graphicData uri="http://schemas.openxmlformats.org/drawingml/2006/picture">
+                <pic:pic xmlns:pic="http://schemas.openxmlformats.org/drawingml/2006/picture">
+                  <pic:nvPicPr>
+                    <pic:cNvPr id="0" name="Picture 7"/>
+                    <pic:cNvPicPr>
+                      <a:picLocks noChangeAspect="1" noChangeArrowheads="1"/>
+                    </pic:cNvPicPr>
+                  </pic:nvPicPr>
+                  <pic:blipFill>
+                    <a:blip r:embed="rId16"/>
+                    <a:srcRect/>
+                    <a:stretch>
+                      <a:fillRect/>
+                    </a:stretch>
+                  </pic:blipFill>
+                  <pic:spPr bwMode="auto">
+                    <a:xfrm>
+                      <a:off x="0" y="0"/>
+                      <a:ext cx="4445000" cy="191135"/>
+                    </a:xfrm>
+                    <a:prstGeom prst="rect">
+                      <a:avLst/>
+                    </a:prstGeom>
+                    <a:noFill/>
+                    <a:ln w="9525">
+                      <a:noFill/>
+                      <a:miter lim="800000"/>
+                      <a:headEnd/>
+                      <a:tailEnd/>
+                    </a:ln>
+                  </pic:spPr>
+                </pic:pic>
+              </a:graphicData>
+            </a:graphic>
+          </wp:inline>
+        </w:drawing>
+      </w:r>
+    </w:p>
+    <w:p>
+      <w:pPr>
+        <w:pStyle w:val="ListParagraph"/>
+        <w:numPr>
+          <w:ilvl w:val="0"/>
+          <w:numId w:val="14"/>
+        </w:numPr>
+        <w:jc w:val="both"/>
+        <w:rPr>
+          <w:rFonts w:ascii="Times New Roman" w:hAnsi="Times New Roman" w:cs="Times New Roman"/>
+          <w:sz w:val="26"/>
+          <w:szCs w:val="26"/>
+        </w:rPr>
+      </w:pPr>
+      <w:r>
+        <w:rPr>
+          <w:rFonts w:ascii="Times New Roman" w:hAnsi="Times New Roman" w:cs="Times New Roman"/>
+          <w:sz w:val="26"/>
+          <w:szCs w:val="26"/>
+        </w:rPr>
+        <w:t>Khi gặp được ông lão, thanh HP sẽ đầy trở lại.</w:t>
+      </w:r>
+    </w:p>
+    <w:p>
+      <w:pPr>
+        <w:jc w:val="center"/>
+      </w:pPr>
+      <w:r>
+        <w:rPr>
+          <w:noProof/>
+        </w:rPr>
+        <w:drawing>
+          <wp:inline distT="0" distB="0" distL="0" distR="0">
+            <wp:extent cx="1375410" cy="922655"/>
+            <wp:effectExtent l="19050" t="0" r="0" b="0"/>
+            <wp:docPr id="9" name="Picture 8"/>
+            <wp:cNvGraphicFramePr>
+              <a:graphicFrameLocks xmlns:a="http://schemas.openxmlformats.org/drawingml/2006/main" noChangeAspect="1"/>
+            </wp:cNvGraphicFramePr>
+            <a:graphic xmlns:a="http://schemas.openxmlformats.org/drawingml/2006/main">
+              <a:graphicData uri="http://schemas.openxmlformats.org/drawingml/2006/picture">
+                <pic:pic xmlns:pic="http://schemas.openxmlformats.org/drawingml/2006/picture">
+                  <pic:nvPicPr>
+                    <pic:cNvPr id="0" name="Picture 8"/>
+                    <pic:cNvPicPr>
+                      <a:picLocks noChangeAspect="1" noChangeArrowheads="1"/>
+                    </pic:cNvPicPr>
+                  </pic:nvPicPr>
+                  <pic:blipFill>
+                    <a:blip r:embed="rId17"/>
+                    <a:srcRect/>
+                    <a:stretch>
+                      <a:fillRect/>
+                    </a:stretch>
+                  </pic:blipFill>
+                  <pic:spPr bwMode="auto">
+                    <a:xfrm>
+                      <a:off x="0" y="0"/>
+                      <a:ext cx="1375410" cy="922655"/>
+                    </a:xfrm>
+                    <a:prstGeom prst="rect">
+                      <a:avLst/>
+                    </a:prstGeom>
+                    <a:noFill/>
+                    <a:ln w="9525">
+                      <a:noFill/>
+                      <a:miter lim="800000"/>
+                      <a:headEnd/>
+                      <a:tailEnd/>
+                    </a:ln>
+                  </pic:spPr>
+                </pic:pic>
+              </a:graphicData>
+            </a:graphic>
+          </wp:inline>
+        </w:drawing>
+      </w:r>
+    </w:p>
+    <w:p>
+      <w:pPr>
+        <w:pStyle w:val="ListParagraph"/>
+        <w:numPr>
+          <w:ilvl w:val="0"/>
+          <w:numId w:val="14"/>
+        </w:numPr>
+        <w:jc w:val="both"/>
+        <w:rPr>
+          <w:rFonts w:ascii="Times New Roman" w:hAnsi="Times New Roman" w:cs="Times New Roman"/>
+          <w:sz w:val="26"/>
+          <w:szCs w:val="26"/>
+        </w:rPr>
+      </w:pPr>
+      <w:r>
+        <w:rPr>
+          <w:rFonts w:ascii="Times New Roman" w:hAnsi="Times New Roman" w:cs="Times New Roman"/>
+          <w:sz w:val="26"/>
+          <w:szCs w:val="26"/>
+        </w:rPr>
+        <w:t>Bắt đầu một màn chơi, thanh HP luôn đầy.</w:t>
       </w:r>
     </w:p>
     <w:p>
@@ -3097,27 +3495,25 @@
         <w:keepLines w:val="0"/>
         <w:widowControl w:val="0"/>
         <w:ind w:left="1077" w:hanging="357"/>
-      </w:pPr>
-      <w:r>
         <w:rPr>
           <w:rFonts w:ascii="Times New Roman" w:eastAsia="Times New Roman" w:hAnsi="Times New Roman" w:cs="Times New Roman"/>
           <w:sz w:val="26"/>
         </w:rPr>
-        <w:t xml:space="preserve">Thiết kế </w:t>
-      </w:r>
+      </w:pPr>
       <w:r>
         <w:rPr>
           <w:rFonts w:ascii="Times New Roman" w:eastAsia="Times New Roman" w:hAnsi="Times New Roman" w:cs="Times New Roman"/>
           <w:sz w:val="26"/>
         </w:rPr>
-        <w:t xml:space="preserve">thông tin phụ </w:t>
+        <w:lastRenderedPageBreak/>
+        <w:t xml:space="preserve">Thiết </w:t>
       </w:r>
       <w:r>
         <w:rPr>
           <w:rFonts w:ascii="Times New Roman" w:eastAsia="Times New Roman" w:hAnsi="Times New Roman" w:cs="Times New Roman"/>
           <w:sz w:val="26"/>
         </w:rPr>
-        <w:t>cho nhân vật.</w:t>
+        <w:t>kế Game over</w:t>
       </w:r>
     </w:p>
     <w:p>
@@ -3137,7 +3533,281 @@
           <w:rFonts w:ascii="Times New Roman" w:eastAsia="Times New Roman" w:hAnsi="Times New Roman" w:cs="Times New Roman"/>
           <w:sz w:val="26"/>
         </w:rPr>
-        <w:t>Vẽ quái vật lên màn hình, cho di chuyển qua lại.</w:t>
+        <w:t xml:space="preserve">Thiết kế </w:t>
+      </w:r>
+      <w:r>
+        <w:rPr>
+          <w:rFonts w:ascii="Times New Roman" w:eastAsia="Times New Roman" w:hAnsi="Times New Roman" w:cs="Times New Roman"/>
+          <w:sz w:val="26"/>
+        </w:rPr>
+        <w:t xml:space="preserve">thông tin phụ </w:t>
+      </w:r>
+      <w:r>
+        <w:rPr>
+          <w:rFonts w:ascii="Times New Roman" w:eastAsia="Times New Roman" w:hAnsi="Times New Roman" w:cs="Times New Roman"/>
+          <w:sz w:val="26"/>
+        </w:rPr>
+        <w:t>cho nhân vật</w:t>
+      </w:r>
+      <w:r>
+        <w:rPr>
+          <w:rFonts w:ascii="Times New Roman" w:eastAsia="Times New Roman" w:hAnsi="Times New Roman" w:cs="Times New Roman"/>
+          <w:sz w:val="26"/>
+        </w:rPr>
+        <w:t xml:space="preserve"> (100%)</w:t>
+      </w:r>
+    </w:p>
+    <w:p>
+      <w:pPr>
+        <w:pStyle w:val="ListParagraph"/>
+        <w:numPr>
+          <w:ilvl w:val="0"/>
+          <w:numId w:val="14"/>
+        </w:numPr>
+        <w:jc w:val="both"/>
+        <w:rPr>
+          <w:rFonts w:ascii="Times New Roman" w:hAnsi="Times New Roman" w:cs="Times New Roman"/>
+          <w:sz w:val="26"/>
+          <w:szCs w:val="26"/>
+        </w:rPr>
+      </w:pPr>
+      <w:r>
+        <w:rPr>
+          <w:rFonts w:ascii="Times New Roman" w:hAnsi="Times New Roman" w:cs="Times New Roman"/>
+          <w:sz w:val="26"/>
+          <w:szCs w:val="26"/>
+        </w:rPr>
+        <w:t>Khi ăn đồng tiến vàng, chỉ số Coin tăng lên 1.</w:t>
+      </w:r>
+    </w:p>
+    <w:p>
+      <w:pPr>
+        <w:pStyle w:val="ListParagraph"/>
+        <w:ind w:left="1440"/>
+        <w:jc w:val="center"/>
+        <w:rPr>
+          <w:rFonts w:ascii="Times New Roman" w:hAnsi="Times New Roman" w:cs="Times New Roman"/>
+          <w:sz w:val="26"/>
+          <w:szCs w:val="26"/>
+        </w:rPr>
+      </w:pPr>
+      <w:r>
+        <w:rPr>
+          <w:rFonts w:ascii="Times New Roman" w:hAnsi="Times New Roman" w:cs="Times New Roman"/>
+          <w:noProof/>
+          <w:sz w:val="26"/>
+          <w:szCs w:val="26"/>
+        </w:rPr>
+        <w:drawing>
+          <wp:inline distT="0" distB="0" distL="0" distR="0">
+            <wp:extent cx="803275" cy="230505"/>
+            <wp:effectExtent l="19050" t="0" r="0" b="0"/>
+            <wp:docPr id="21" name="Picture 21"/>
+            <wp:cNvGraphicFramePr>
+              <a:graphicFrameLocks xmlns:a="http://schemas.openxmlformats.org/drawingml/2006/main" noChangeAspect="1"/>
+            </wp:cNvGraphicFramePr>
+            <a:graphic xmlns:a="http://schemas.openxmlformats.org/drawingml/2006/main">
+              <a:graphicData uri="http://schemas.openxmlformats.org/drawingml/2006/picture">
+                <pic:pic xmlns:pic="http://schemas.openxmlformats.org/drawingml/2006/picture">
+                  <pic:nvPicPr>
+                    <pic:cNvPr id="0" name="Picture 21"/>
+                    <pic:cNvPicPr>
+                      <a:picLocks noChangeAspect="1" noChangeArrowheads="1"/>
+                    </pic:cNvPicPr>
+                  </pic:nvPicPr>
+                  <pic:blipFill>
+                    <a:blip r:embed="rId18"/>
+                    <a:srcRect/>
+                    <a:stretch>
+                      <a:fillRect/>
+                    </a:stretch>
+                  </pic:blipFill>
+                  <pic:spPr bwMode="auto">
+                    <a:xfrm>
+                      <a:off x="0" y="0"/>
+                      <a:ext cx="803275" cy="230505"/>
+                    </a:xfrm>
+                    <a:prstGeom prst="rect">
+                      <a:avLst/>
+                    </a:prstGeom>
+                    <a:noFill/>
+                    <a:ln w="9525">
+                      <a:noFill/>
+                      <a:miter lim="800000"/>
+                      <a:headEnd/>
+                      <a:tailEnd/>
+                    </a:ln>
+                  </pic:spPr>
+                </pic:pic>
+              </a:graphicData>
+            </a:graphic>
+          </wp:inline>
+        </w:drawing>
+      </w:r>
+    </w:p>
+    <w:p>
+      <w:pPr>
+        <w:pStyle w:val="ListParagraph"/>
+        <w:ind w:left="1440"/>
+        <w:jc w:val="center"/>
+        <w:rPr>
+          <w:rFonts w:ascii="Times New Roman" w:hAnsi="Times New Roman" w:cs="Times New Roman"/>
+          <w:sz w:val="26"/>
+          <w:szCs w:val="26"/>
+        </w:rPr>
+      </w:pPr>
+    </w:p>
+    <w:p>
+      <w:pPr>
+        <w:pStyle w:val="ListParagraph"/>
+        <w:ind w:left="1440"/>
+        <w:jc w:val="center"/>
+        <w:rPr>
+          <w:rFonts w:ascii="Times New Roman" w:hAnsi="Times New Roman" w:cs="Times New Roman"/>
+          <w:sz w:val="26"/>
+          <w:szCs w:val="26"/>
+        </w:rPr>
+      </w:pPr>
+      <w:r>
+        <w:rPr>
+          <w:rFonts w:ascii="Times New Roman" w:hAnsi="Times New Roman" w:cs="Times New Roman"/>
+          <w:noProof/>
+          <w:sz w:val="26"/>
+          <w:szCs w:val="26"/>
+        </w:rPr>
+        <w:drawing>
+          <wp:inline distT="0" distB="0" distL="0" distR="0">
+            <wp:extent cx="3133090" cy="1494790"/>
+            <wp:effectExtent l="19050" t="0" r="0" b="0"/>
+            <wp:docPr id="19" name="Picture 19"/>
+            <wp:cNvGraphicFramePr>
+              <a:graphicFrameLocks xmlns:a="http://schemas.openxmlformats.org/drawingml/2006/main" noChangeAspect="1"/>
+            </wp:cNvGraphicFramePr>
+            <a:graphic xmlns:a="http://schemas.openxmlformats.org/drawingml/2006/main">
+              <a:graphicData uri="http://schemas.openxmlformats.org/drawingml/2006/picture">
+                <pic:pic xmlns:pic="http://schemas.openxmlformats.org/drawingml/2006/picture">
+                  <pic:nvPicPr>
+                    <pic:cNvPr id="0" name="Picture 19"/>
+                    <pic:cNvPicPr>
+                      <a:picLocks noChangeAspect="1" noChangeArrowheads="1"/>
+                    </pic:cNvPicPr>
+                  </pic:nvPicPr>
+                  <pic:blipFill>
+                    <a:blip r:embed="rId19"/>
+                    <a:srcRect/>
+                    <a:stretch>
+                      <a:fillRect/>
+                    </a:stretch>
+                  </pic:blipFill>
+                  <pic:spPr bwMode="auto">
+                    <a:xfrm>
+                      <a:off x="0" y="0"/>
+                      <a:ext cx="3133090" cy="1494790"/>
+                    </a:xfrm>
+                    <a:prstGeom prst="rect">
+                      <a:avLst/>
+                    </a:prstGeom>
+                    <a:noFill/>
+                    <a:ln w="9525">
+                      <a:noFill/>
+                      <a:miter lim="800000"/>
+                      <a:headEnd/>
+                      <a:tailEnd/>
+                    </a:ln>
+                  </pic:spPr>
+                </pic:pic>
+              </a:graphicData>
+            </a:graphic>
+          </wp:inline>
+        </w:drawing>
+      </w:r>
+    </w:p>
+    <w:p>
+      <w:pPr>
+        <w:pStyle w:val="ListParagraph"/>
+        <w:numPr>
+          <w:ilvl w:val="0"/>
+          <w:numId w:val="14"/>
+        </w:numPr>
+        <w:jc w:val="both"/>
+        <w:rPr>
+          <w:rFonts w:ascii="Times New Roman" w:hAnsi="Times New Roman" w:cs="Times New Roman"/>
+          <w:sz w:val="26"/>
+          <w:szCs w:val="26"/>
+        </w:rPr>
+      </w:pPr>
+      <w:r>
+        <w:rPr>
+          <w:rFonts w:ascii="Times New Roman" w:hAnsi="Times New Roman" w:cs="Times New Roman"/>
+          <w:sz w:val="26"/>
+          <w:szCs w:val="26"/>
+        </w:rPr>
+        <w:t>Khi ăn một ngôi sao, chỉ số Coin tăng lên 5.</w:t>
+      </w:r>
+    </w:p>
+    <w:p>
+      <w:pPr>
+        <w:pStyle w:val="ListParagraph"/>
+        <w:ind w:left="1440"/>
+        <w:jc w:val="center"/>
+        <w:rPr>
+          <w:rFonts w:ascii="Times New Roman" w:hAnsi="Times New Roman" w:cs="Times New Roman"/>
+          <w:sz w:val="26"/>
+          <w:szCs w:val="26"/>
+        </w:rPr>
+      </w:pPr>
+      <w:r>
+        <w:rPr>
+          <w:rFonts w:ascii="Times New Roman" w:hAnsi="Times New Roman" w:cs="Times New Roman"/>
+          <w:noProof/>
+          <w:sz w:val="26"/>
+          <w:szCs w:val="26"/>
+        </w:rPr>
+        <w:drawing>
+          <wp:inline distT="0" distB="0" distL="0" distR="0">
+            <wp:extent cx="1113155" cy="413385"/>
+            <wp:effectExtent l="19050" t="0" r="0" b="0"/>
+            <wp:docPr id="22" name="Picture 22"/>
+            <wp:cNvGraphicFramePr>
+              <a:graphicFrameLocks xmlns:a="http://schemas.openxmlformats.org/drawingml/2006/main" noChangeAspect="1"/>
+            </wp:cNvGraphicFramePr>
+            <a:graphic xmlns:a="http://schemas.openxmlformats.org/drawingml/2006/main">
+              <a:graphicData uri="http://schemas.openxmlformats.org/drawingml/2006/picture">
+                <pic:pic xmlns:pic="http://schemas.openxmlformats.org/drawingml/2006/picture">
+                  <pic:nvPicPr>
+                    <pic:cNvPr id="0" name="Picture 22"/>
+                    <pic:cNvPicPr>
+                      <a:picLocks noChangeAspect="1" noChangeArrowheads="1"/>
+                    </pic:cNvPicPr>
+                  </pic:nvPicPr>
+                  <pic:blipFill>
+                    <a:blip r:embed="rId20"/>
+                    <a:srcRect/>
+                    <a:stretch>
+                      <a:fillRect/>
+                    </a:stretch>
+                  </pic:blipFill>
+                  <pic:spPr bwMode="auto">
+                    <a:xfrm>
+                      <a:off x="0" y="0"/>
+                      <a:ext cx="1113155" cy="413385"/>
+                    </a:xfrm>
+                    <a:prstGeom prst="rect">
+                      <a:avLst/>
+                    </a:prstGeom>
+                    <a:noFill/>
+                    <a:ln w="9525">
+                      <a:noFill/>
+                      <a:miter lim="800000"/>
+                      <a:headEnd/>
+                      <a:tailEnd/>
+                    </a:ln>
+                  </pic:spPr>
+                </pic:pic>
+              </a:graphicData>
+            </a:graphic>
+          </wp:inline>
+        </w:drawing>
       </w:r>
     </w:p>
     <w:p>
@@ -3157,7 +3827,7 @@
           <w:rFonts w:ascii="Times New Roman" w:eastAsia="Times New Roman" w:hAnsi="Times New Roman" w:cs="Times New Roman"/>
           <w:sz w:val="26"/>
         </w:rPr>
-        <w:t>Xử lý khi nhân vật chính rơi xuống vực, va chạm vật thể.</w:t>
+        <w:t>Vẽ quái vật lên màn hình, cho di chuyển qua lại.</w:t>
       </w:r>
     </w:p>
     <w:p>
@@ -3177,7 +3847,7 @@
           <w:rFonts w:ascii="Times New Roman" w:eastAsia="Times New Roman" w:hAnsi="Times New Roman" w:cs="Times New Roman"/>
           <w:sz w:val="26"/>
         </w:rPr>
-        <w:t>Xử lý khi nhân vật chính bắn trúng quái vật.</w:t>
+        <w:t>Xử lý khi nhân vật chính rơi xuống vực, va chạm vật thể.</w:t>
       </w:r>
     </w:p>
     <w:p>
@@ -3197,8 +3867,7 @@
           <w:rFonts w:ascii="Times New Roman" w:eastAsia="Times New Roman" w:hAnsi="Times New Roman" w:cs="Times New Roman"/>
           <w:sz w:val="26"/>
         </w:rPr>
-        <w:lastRenderedPageBreak/>
-        <w:t>Xử lý khi quái vật đánh trúng (va chạm) nhân vật chính.</w:t>
+        <w:t>Xử lý khi nhân vật chính bắn trúng quái vật.</w:t>
       </w:r>
     </w:p>
     <w:p>
@@ -3218,7 +3887,7 @@
           <w:rFonts w:ascii="Times New Roman" w:eastAsia="Times New Roman" w:hAnsi="Times New Roman" w:cs="Times New Roman"/>
           <w:sz w:val="26"/>
         </w:rPr>
-        <w:t>Xử lý khi nhân vật chính di chuyển.</w:t>
+        <w:t>Xử lý khi quái vật đánh trúng (va chạm) nhân vật chính.</w:t>
       </w:r>
     </w:p>
     <w:p>
@@ -3238,7 +3907,7 @@
           <w:rFonts w:ascii="Times New Roman" w:eastAsia="Times New Roman" w:hAnsi="Times New Roman" w:cs="Times New Roman"/>
           <w:sz w:val="26"/>
         </w:rPr>
-        <w:t>Xử lý khi nhân vật chính nhảy.</w:t>
+        <w:t>Xử lý khi nhân vật chính di chuyển.</w:t>
       </w:r>
     </w:p>
     <w:p>
@@ -3258,7 +3927,7 @@
           <w:rFonts w:ascii="Times New Roman" w:eastAsia="Times New Roman" w:hAnsi="Times New Roman" w:cs="Times New Roman"/>
           <w:sz w:val="26"/>
         </w:rPr>
-        <w:t>Tìm file âm thanh cho mỗi màn chơi. Mỗi file cần nhẹ, &lt; 2MB.</w:t>
+        <w:t>Xử lý khi nhân vật chính nhảy.</w:t>
       </w:r>
     </w:p>
     <w:p>
@@ -3278,6 +3947,26 @@
           <w:rFonts w:ascii="Times New Roman" w:eastAsia="Times New Roman" w:hAnsi="Times New Roman" w:cs="Times New Roman"/>
           <w:sz w:val="26"/>
         </w:rPr>
+        <w:t>Tìm file âm thanh cho mỗi màn chơi. Mỗi file cần nhẹ, &lt; 2MB.</w:t>
+      </w:r>
+    </w:p>
+    <w:p>
+      <w:pPr>
+        <w:pStyle w:val="Heading2"/>
+        <w:keepNext w:val="0"/>
+        <w:keepLines w:val="0"/>
+        <w:widowControl w:val="0"/>
+        <w:ind w:left="1077" w:hanging="357"/>
+        <w:rPr>
+          <w:rFonts w:ascii="Times New Roman" w:eastAsia="Times New Roman" w:hAnsi="Times New Roman" w:cs="Times New Roman"/>
+          <w:sz w:val="26"/>
+        </w:rPr>
+      </w:pPr>
+      <w:r>
+        <w:rPr>
+          <w:rFonts w:ascii="Times New Roman" w:eastAsia="Times New Roman" w:hAnsi="Times New Roman" w:cs="Times New Roman"/>
+          <w:sz w:val="26"/>
+        </w:rPr>
         <w:t>Thiết kế xử lý âm thanh cho mỗi màn chơi.</w:t>
       </w:r>
     </w:p>
@@ -3460,6 +4149,356 @@
           <w:sz w:val="26"/>
           <w:szCs w:val="26"/>
         </w:rPr>
+        <w:t>Ưu  - Khuyết – Khả năng cải tiến</w:t>
+      </w:r>
+    </w:p>
+    <w:p>
+      <w:pPr>
+        <w:pStyle w:val="ListParagraph"/>
+        <w:numPr>
+          <w:ilvl w:val="0"/>
+          <w:numId w:val="14"/>
+        </w:numPr>
+        <w:jc w:val="both"/>
+        <w:rPr>
+          <w:rFonts w:ascii="Times New Roman" w:hAnsi="Times New Roman" w:cs="Times New Roman"/>
+          <w:sz w:val="26"/>
+          <w:szCs w:val="26"/>
+        </w:rPr>
+      </w:pPr>
+      <w:r>
+        <w:rPr>
+          <w:rFonts w:ascii="Times New Roman" w:hAnsi="Times New Roman" w:cs="Times New Roman"/>
+          <w:sz w:val="26"/>
+          <w:szCs w:val="26"/>
+        </w:rPr>
+        <w:t>Ưu</w:t>
+      </w:r>
+    </w:p>
+    <w:p>
+      <w:pPr>
+        <w:pStyle w:val="ListParagraph"/>
+        <w:numPr>
+          <w:ilvl w:val="0"/>
+          <w:numId w:val="2"/>
+        </w:numPr>
+        <w:ind w:left="2520"/>
+        <w:rPr>
+          <w:rFonts w:ascii="Times New Roman" w:hAnsi="Times New Roman" w:cs="Times New Roman"/>
+          <w:sz w:val="26"/>
+          <w:szCs w:val="26"/>
+        </w:rPr>
+      </w:pPr>
+      <w:r>
+        <w:rPr>
+          <w:rFonts w:ascii="Times New Roman" w:hAnsi="Times New Roman" w:cs="Times New Roman"/>
+          <w:sz w:val="26"/>
+          <w:szCs w:val="26"/>
+        </w:rPr>
+        <w:t>Âm thanh tuyệt đỉnh.</w:t>
+      </w:r>
+    </w:p>
+    <w:p>
+      <w:pPr>
+        <w:pStyle w:val="ListParagraph"/>
+        <w:numPr>
+          <w:ilvl w:val="0"/>
+          <w:numId w:val="2"/>
+        </w:numPr>
+        <w:ind w:left="2520"/>
+        <w:rPr>
+          <w:rFonts w:ascii="Times New Roman" w:hAnsi="Times New Roman" w:cs="Times New Roman"/>
+          <w:sz w:val="26"/>
+          <w:szCs w:val="26"/>
+        </w:rPr>
+      </w:pPr>
+      <w:r>
+        <w:rPr>
+          <w:rFonts w:ascii="Times New Roman" w:hAnsi="Times New Roman" w:cs="Times New Roman"/>
+          <w:sz w:val="26"/>
+          <w:szCs w:val="26"/>
+        </w:rPr>
+        <w:t>Cách chơi đơn giản, hứng thú.</w:t>
+      </w:r>
+    </w:p>
+    <w:p>
+      <w:pPr>
+        <w:pStyle w:val="ListParagraph"/>
+        <w:numPr>
+          <w:ilvl w:val="0"/>
+          <w:numId w:val="2"/>
+        </w:numPr>
+        <w:ind w:left="2520"/>
+        <w:rPr>
+          <w:rFonts w:ascii="Times New Roman" w:hAnsi="Times New Roman" w:cs="Times New Roman"/>
+          <w:sz w:val="26"/>
+          <w:szCs w:val="26"/>
+        </w:rPr>
+      </w:pPr>
+      <w:r>
+        <w:rPr>
+          <w:rFonts w:ascii="Times New Roman" w:hAnsi="Times New Roman" w:cs="Times New Roman"/>
+          <w:sz w:val="26"/>
+          <w:szCs w:val="26"/>
+        </w:rPr>
+        <w:lastRenderedPageBreak/>
+        <w:t>Hình ảnh tươi sáng.</w:t>
+      </w:r>
+    </w:p>
+    <w:p>
+      <w:pPr>
+        <w:pStyle w:val="ListParagraph"/>
+        <w:numPr>
+          <w:ilvl w:val="0"/>
+          <w:numId w:val="14"/>
+        </w:numPr>
+        <w:jc w:val="both"/>
+        <w:rPr>
+          <w:rFonts w:ascii="Times New Roman" w:hAnsi="Times New Roman" w:cs="Times New Roman"/>
+          <w:sz w:val="26"/>
+          <w:szCs w:val="26"/>
+        </w:rPr>
+      </w:pPr>
+      <w:r>
+        <w:rPr>
+          <w:rFonts w:ascii="Times New Roman" w:hAnsi="Times New Roman" w:cs="Times New Roman"/>
+          <w:sz w:val="26"/>
+          <w:szCs w:val="26"/>
+        </w:rPr>
+        <w:t>Khuyết</w:t>
+      </w:r>
+    </w:p>
+    <w:p>
+      <w:pPr>
+        <w:pStyle w:val="ListParagraph"/>
+        <w:numPr>
+          <w:ilvl w:val="0"/>
+          <w:numId w:val="2"/>
+        </w:numPr>
+        <w:ind w:left="2520"/>
+        <w:rPr>
+          <w:rFonts w:ascii="Times New Roman" w:hAnsi="Times New Roman" w:cs="Times New Roman"/>
+          <w:sz w:val="26"/>
+          <w:szCs w:val="26"/>
+        </w:rPr>
+      </w:pPr>
+      <w:r>
+        <w:rPr>
+          <w:rFonts w:ascii="Times New Roman" w:hAnsi="Times New Roman" w:cs="Times New Roman"/>
+          <w:sz w:val="26"/>
+          <w:szCs w:val="26"/>
+        </w:rPr>
+        <w:t>Nhiều xử lý chưa hoàn tất.</w:t>
+      </w:r>
+    </w:p>
+    <w:p>
+      <w:pPr>
+        <w:pStyle w:val="ListParagraph"/>
+        <w:numPr>
+          <w:ilvl w:val="0"/>
+          <w:numId w:val="14"/>
+        </w:numPr>
+        <w:jc w:val="both"/>
+        <w:rPr>
+          <w:rFonts w:ascii="Times New Roman" w:hAnsi="Times New Roman" w:cs="Times New Roman"/>
+          <w:sz w:val="26"/>
+          <w:szCs w:val="26"/>
+        </w:rPr>
+      </w:pPr>
+      <w:r>
+        <w:rPr>
+          <w:rFonts w:ascii="Times New Roman" w:hAnsi="Times New Roman" w:cs="Times New Roman"/>
+          <w:sz w:val="26"/>
+          <w:szCs w:val="26"/>
+        </w:rPr>
+        <w:t>Khả năng cải tiến</w:t>
+      </w:r>
+    </w:p>
+    <w:p>
+      <w:pPr>
+        <w:pStyle w:val="ListParagraph"/>
+        <w:numPr>
+          <w:ilvl w:val="0"/>
+          <w:numId w:val="2"/>
+        </w:numPr>
+        <w:ind w:left="2520"/>
+        <w:rPr>
+          <w:rFonts w:ascii="Times New Roman" w:hAnsi="Times New Roman" w:cs="Times New Roman"/>
+          <w:sz w:val="26"/>
+          <w:szCs w:val="26"/>
+        </w:rPr>
+      </w:pPr>
+      <w:r>
+        <w:rPr>
+          <w:rFonts w:ascii="Times New Roman" w:hAnsi="Times New Roman" w:cs="Times New Roman"/>
+          <w:sz w:val="26"/>
+          <w:szCs w:val="26"/>
+        </w:rPr>
+        <w:t>Gia tăng số lượng màn chơi</w:t>
+      </w:r>
+      <w:r>
+        <w:rPr>
+          <w:rFonts w:ascii="Times New Roman" w:hAnsi="Times New Roman" w:cs="Times New Roman"/>
+          <w:sz w:val="26"/>
+          <w:szCs w:val="26"/>
+        </w:rPr>
+        <w:t>.</w:t>
+      </w:r>
+    </w:p>
+    <w:p>
+      <w:pPr>
+        <w:pStyle w:val="ListParagraph"/>
+        <w:numPr>
+          <w:ilvl w:val="0"/>
+          <w:numId w:val="2"/>
+        </w:numPr>
+        <w:ind w:left="2520"/>
+        <w:rPr>
+          <w:rFonts w:ascii="Times New Roman" w:hAnsi="Times New Roman" w:cs="Times New Roman"/>
+          <w:sz w:val="26"/>
+          <w:szCs w:val="26"/>
+        </w:rPr>
+      </w:pPr>
+      <w:r>
+        <w:rPr>
+          <w:rFonts w:ascii="Times New Roman" w:hAnsi="Times New Roman" w:cs="Times New Roman"/>
+          <w:sz w:val="26"/>
+          <w:szCs w:val="26"/>
+        </w:rPr>
+        <w:t>Chọn mức độ khó.</w:t>
+      </w:r>
+    </w:p>
+    <w:p>
+      <w:pPr>
+        <w:pStyle w:val="ListParagraph"/>
+        <w:numPr>
+          <w:ilvl w:val="0"/>
+          <w:numId w:val="2"/>
+        </w:numPr>
+        <w:ind w:left="2520"/>
+        <w:rPr>
+          <w:rFonts w:ascii="Times New Roman" w:hAnsi="Times New Roman" w:cs="Times New Roman"/>
+          <w:sz w:val="26"/>
+          <w:szCs w:val="26"/>
+        </w:rPr>
+      </w:pPr>
+      <w:r>
+        <w:rPr>
+          <w:rFonts w:ascii="Times New Roman" w:hAnsi="Times New Roman" w:cs="Times New Roman"/>
+          <w:sz w:val="26"/>
+          <w:szCs w:val="26"/>
+        </w:rPr>
+        <w:t>Thêm menu Option: t</w:t>
+      </w:r>
+      <w:r>
+        <w:rPr>
+          <w:rFonts w:ascii="Times New Roman" w:hAnsi="Times New Roman" w:cs="Times New Roman"/>
+          <w:sz w:val="26"/>
+          <w:szCs w:val="26"/>
+        </w:rPr>
+        <w:t>ùy chỉnh nhiều mục hơn</w:t>
+      </w:r>
+      <w:r>
+        <w:rPr>
+          <w:rFonts w:ascii="Times New Roman" w:hAnsi="Times New Roman" w:cs="Times New Roman"/>
+          <w:sz w:val="26"/>
+          <w:szCs w:val="26"/>
+        </w:rPr>
+        <w:t xml:space="preserve"> (độ phân giải, âm thanh, …)</w:t>
+      </w:r>
+      <w:r>
+        <w:rPr>
+          <w:rFonts w:ascii="Times New Roman" w:hAnsi="Times New Roman" w:cs="Times New Roman"/>
+          <w:sz w:val="26"/>
+          <w:szCs w:val="26"/>
+        </w:rPr>
+        <w:t>.</w:t>
+      </w:r>
+    </w:p>
+    <w:p>
+      <w:pPr>
+        <w:pStyle w:val="ListParagraph"/>
+        <w:numPr>
+          <w:ilvl w:val="0"/>
+          <w:numId w:val="2"/>
+        </w:numPr>
+        <w:ind w:left="2520"/>
+        <w:rPr>
+          <w:rFonts w:ascii="Times New Roman" w:hAnsi="Times New Roman" w:cs="Times New Roman"/>
+          <w:sz w:val="26"/>
+          <w:szCs w:val="26"/>
+        </w:rPr>
+      </w:pPr>
+      <w:r>
+        <w:rPr>
+          <w:rFonts w:ascii="Times New Roman" w:hAnsi="Times New Roman" w:cs="Times New Roman"/>
+          <w:sz w:val="26"/>
+          <w:szCs w:val="26"/>
+        </w:rPr>
+        <w:t>Thêm phần nâng cấp cho nhân vật.</w:t>
+      </w:r>
+    </w:p>
+    <w:p>
+      <w:pPr>
+        <w:pStyle w:val="ListParagraph"/>
+        <w:numPr>
+          <w:ilvl w:val="0"/>
+          <w:numId w:val="2"/>
+        </w:numPr>
+        <w:ind w:left="2520"/>
+        <w:rPr>
+          <w:rFonts w:ascii="Times New Roman" w:hAnsi="Times New Roman" w:cs="Times New Roman"/>
+          <w:sz w:val="26"/>
+          <w:szCs w:val="26"/>
+        </w:rPr>
+      </w:pPr>
+      <w:r>
+        <w:rPr>
+          <w:rFonts w:ascii="Times New Roman" w:hAnsi="Times New Roman" w:cs="Times New Roman"/>
+          <w:sz w:val="26"/>
+          <w:szCs w:val="26"/>
+        </w:rPr>
+        <w:t>Thêm nhân vật chính để chọn.</w:t>
+      </w:r>
+    </w:p>
+    <w:p>
+      <w:pPr>
+        <w:pStyle w:val="ListParagraph"/>
+        <w:numPr>
+          <w:ilvl w:val="0"/>
+          <w:numId w:val="2"/>
+        </w:numPr>
+        <w:ind w:left="2520"/>
+        <w:rPr>
+          <w:rFonts w:ascii="Times New Roman" w:hAnsi="Times New Roman" w:cs="Times New Roman"/>
+          <w:sz w:val="26"/>
+          <w:szCs w:val="26"/>
+        </w:rPr>
+      </w:pPr>
+      <w:r>
+        <w:rPr>
+          <w:rFonts w:ascii="Times New Roman" w:hAnsi="Times New Roman" w:cs="Times New Roman"/>
+          <w:sz w:val="26"/>
+          <w:szCs w:val="26"/>
+        </w:rPr>
+        <w:t>Thêm chức năng thiết kế màn chơi.</w:t>
+      </w:r>
+    </w:p>
+    <w:p>
+      <w:pPr>
+        <w:pStyle w:val="Heading1"/>
+        <w:rPr>
+          <w:rFonts w:ascii="Times New Roman" w:eastAsia="Times New Roman" w:hAnsi="Times New Roman" w:cs="Times New Roman"/>
+          <w:sz w:val="26"/>
+          <w:szCs w:val="26"/>
+        </w:rPr>
+      </w:pPr>
+      <w:r>
+        <w:rPr>
+          <w:rFonts w:ascii="Times New Roman" w:eastAsia="Times New Roman" w:hAnsi="Times New Roman" w:cs="Times New Roman"/>
+          <w:sz w:val="26"/>
+          <w:szCs w:val="26"/>
+        </w:rPr>
         <w:t>Tài liệu tham khảo</w:t>
       </w:r>
     </w:p>
@@ -3606,7 +4645,7 @@
         </w:rPr>
         <w:t xml:space="preserve">Email: </w:t>
       </w:r>
-      <w:hyperlink r:id="rId14" w:history="1">
+      <w:hyperlink r:id="rId21" w:history="1">
         <w:r>
           <w:rPr>
             <w:rStyle w:val="Hyperlink"/>
@@ -3650,17 +4689,8 @@
         <w:t>01656151487</w:t>
       </w:r>
     </w:p>
-    <w:p>
-      <w:pPr>
-        <w:rPr>
-          <w:rFonts w:ascii="Times New Roman" w:hAnsi="Times New Roman" w:cs="Times New Roman"/>
-          <w:sz w:val="26"/>
-          <w:szCs w:val="26"/>
-        </w:rPr>
-      </w:pPr>
-    </w:p>
     <w:sectPr>
-      <w:footerReference w:type="default" r:id="rId15"/>
+      <w:footerReference w:type="default" r:id="rId22"/>
       <w:pgSz w:w="12240" w:h="15840"/>
       <w:pgMar w:top="851" w:right="851" w:bottom="851" w:left="851" w:header="720" w:footer="720" w:gutter="0"/>
       <w:cols w:space="720"/>
@@ -5253,6 +6283,12 @@
     <w:lvlOverride w:ilvl="0">
       <w:startOverride w:val="1"/>
     </w:lvlOverride>
+  </w:num>
+  <w:num w:numId="16">
+    <w:abstractNumId w:val="9"/>
+  </w:num>
+  <w:num w:numId="17">
+    <w:abstractNumId w:val="9"/>
   </w:num>
 </w:numbering>
 </file>
@@ -5460,7 +6496,6 @@
         <w:numId w:val="4"/>
       </w:numPr>
       <w:spacing w:before="200" w:after="0"/>
-      <w:ind w:left="1080"/>
       <w:outlineLvl w:val="1"/>
     </w:pPr>
     <w:rPr>

</xml_diff>